<commit_message>
Actualización para contemplar <version> en diversos objetos. Actualizo documentación con nuevo Modelo de datos.
</commit_message>
<xml_diff>
--- a/doc/Componente AMManager.docx
+++ b/doc/Componente AMManager.docx
@@ -1982,6 +1982,424 @@
                 <w:sz w:val="20"/>
                 <w:lang w:val="en-US"/>
               </w:rPr>
+              <w:t xml:space="preserve">      "</w:t>
+            </w:r>
+            <w:proofErr w:type="spellStart"/>
+            <w:r>
+              <w:rPr>
+                <w:rFonts w:ascii="Consolas" w:hAnsi="Consolas" w:cs="Consolas"/>
+                <w:b/>
+                <w:color w:val="4A442A" w:themeColor="background2" w:themeShade="40"/>
+                <w:sz w:val="20"/>
+                <w:lang w:val="en-US"/>
+              </w:rPr>
+              <w:t>thdA</w:t>
+            </w:r>
+            <w:proofErr w:type="spellEnd"/>
+            <w:r>
+              <w:rPr>
+                <w:rFonts w:ascii="Consolas" w:hAnsi="Consolas" w:cs="Consolas"/>
+                <w:b/>
+                <w:color w:val="4A442A" w:themeColor="background2" w:themeShade="40"/>
+                <w:sz w:val="20"/>
+                <w:lang w:val="en-US"/>
+              </w:rPr>
+              <w:t>": {</w:t>
+            </w:r>
+          </w:p>
+          <w:p>
+            <w:pPr>
+              <w:ind w:left="709" w:right="926"/>
+              <w:rPr>
+                <w:rFonts w:ascii="Consolas" w:hAnsi="Consolas" w:cs="Consolas"/>
+                <w:b/>
+                <w:color w:val="4A442A" w:themeColor="background2" w:themeShade="40"/>
+                <w:sz w:val="20"/>
+                <w:lang w:val="en-US"/>
+              </w:rPr>
+            </w:pPr>
+            <w:r>
+              <w:rPr>
+                <w:rFonts w:ascii="Consolas" w:hAnsi="Consolas" w:cs="Consolas"/>
+                <w:b/>
+                <w:color w:val="4A442A" w:themeColor="background2" w:themeShade="40"/>
+                <w:sz w:val="20"/>
+                <w:lang w:val="en-US"/>
+              </w:rPr>
+              <w:t xml:space="preserve">        "min": </w:t>
+            </w:r>
+            <w:r>
+              <w:rPr>
+                <w:rFonts w:ascii="Consolas" w:hAnsi="Consolas" w:cs="Consolas"/>
+                <w:b/>
+                <w:color w:val="4A442A" w:themeColor="background2" w:themeShade="40"/>
+                <w:sz w:val="20"/>
+                <w:lang w:val="en-US"/>
+              </w:rPr>
+              <w:t>0.0</w:t>
+            </w:r>
+            <w:r>
+              <w:rPr>
+                <w:rFonts w:ascii="Consolas" w:hAnsi="Consolas" w:cs="Consolas"/>
+                <w:b/>
+                <w:color w:val="4A442A" w:themeColor="background2" w:themeShade="40"/>
+                <w:sz w:val="20"/>
+                <w:lang w:val="en-US"/>
+              </w:rPr>
+              <w:t>,</w:t>
+            </w:r>
+          </w:p>
+          <w:p>
+            <w:pPr>
+              <w:ind w:left="709" w:right="926"/>
+              <w:rPr>
+                <w:rFonts w:ascii="Consolas" w:hAnsi="Consolas" w:cs="Consolas"/>
+                <w:b/>
+                <w:color w:val="4A442A" w:themeColor="background2" w:themeShade="40"/>
+                <w:sz w:val="20"/>
+                <w:lang w:val="en-US"/>
+              </w:rPr>
+            </w:pPr>
+            <w:r>
+              <w:rPr>
+                <w:rFonts w:ascii="Consolas" w:hAnsi="Consolas" w:cs="Consolas"/>
+                <w:b/>
+                <w:color w:val="4A442A" w:themeColor="background2" w:themeShade="40"/>
+                <w:sz w:val="20"/>
+                <w:lang w:val="en-US"/>
+              </w:rPr>
+              <w:t xml:space="preserve">        "max": </w:t>
+            </w:r>
+            <w:r>
+              <w:rPr>
+                <w:rFonts w:ascii="Consolas" w:hAnsi="Consolas" w:cs="Consolas"/>
+                <w:b/>
+                <w:color w:val="4A442A" w:themeColor="background2" w:themeShade="40"/>
+                <w:sz w:val="20"/>
+                <w:lang w:val="en-US"/>
+              </w:rPr>
+              <w:t>1.0</w:t>
+            </w:r>
+            <w:r>
+              <w:rPr>
+                <w:rFonts w:ascii="Consolas" w:hAnsi="Consolas" w:cs="Consolas"/>
+                <w:b/>
+                <w:color w:val="4A442A" w:themeColor="background2" w:themeShade="40"/>
+                <w:sz w:val="20"/>
+                <w:lang w:val="en-US"/>
+              </w:rPr>
+              <w:t>,</w:t>
+            </w:r>
+          </w:p>
+          <w:p>
+            <w:pPr>
+              <w:ind w:left="709" w:right="926"/>
+              <w:rPr>
+                <w:rFonts w:ascii="Consolas" w:hAnsi="Consolas" w:cs="Consolas"/>
+                <w:b/>
+                <w:color w:val="4A442A" w:themeColor="background2" w:themeShade="40"/>
+                <w:sz w:val="20"/>
+                <w:lang w:val="en-US"/>
+              </w:rPr>
+            </w:pPr>
+            <w:r>
+              <w:rPr>
+                <w:rFonts w:ascii="Consolas" w:hAnsi="Consolas" w:cs="Consolas"/>
+                <w:b/>
+                <w:color w:val="4A442A" w:themeColor="background2" w:themeShade="40"/>
+                <w:sz w:val="20"/>
+                <w:lang w:val="en-US"/>
+              </w:rPr>
+              <w:t xml:space="preserve">        "</w:t>
+            </w:r>
+            <w:proofErr w:type="spellStart"/>
+            <w:r>
+              <w:rPr>
+                <w:rFonts w:ascii="Consolas" w:hAnsi="Consolas" w:cs="Consolas"/>
+                <w:b/>
+                <w:color w:val="4A442A" w:themeColor="background2" w:themeShade="40"/>
+                <w:sz w:val="20"/>
+                <w:lang w:val="en-US"/>
+              </w:rPr>
+              <w:t>thres</w:t>
+            </w:r>
+            <w:proofErr w:type="spellEnd"/>
+            <w:r>
+              <w:rPr>
+                <w:rFonts w:ascii="Consolas" w:hAnsi="Consolas" w:cs="Consolas"/>
+                <w:b/>
+                <w:color w:val="4A442A" w:themeColor="background2" w:themeShade="40"/>
+                <w:sz w:val="20"/>
+                <w:lang w:val="en-US"/>
+              </w:rPr>
+              <w:t>": 0.</w:t>
+            </w:r>
+            <w:r>
+              <w:rPr>
+                <w:rFonts w:ascii="Consolas" w:hAnsi="Consolas" w:cs="Consolas"/>
+                <w:b/>
+                <w:color w:val="4A442A" w:themeColor="background2" w:themeShade="40"/>
+                <w:sz w:val="20"/>
+                <w:lang w:val="en-US"/>
+              </w:rPr>
+              <w:t>00</w:t>
+            </w:r>
+            <w:r>
+              <w:rPr>
+                <w:rFonts w:ascii="Consolas" w:hAnsi="Consolas" w:cs="Consolas"/>
+                <w:b/>
+                <w:color w:val="4A442A" w:themeColor="background2" w:themeShade="40"/>
+                <w:sz w:val="20"/>
+                <w:lang w:val="en-US"/>
+              </w:rPr>
+              <w:t>1</w:t>
+            </w:r>
+          </w:p>
+          <w:p>
+            <w:pPr>
+              <w:ind w:left="709" w:right="926"/>
+              <w:rPr>
+                <w:rFonts w:ascii="Consolas" w:hAnsi="Consolas" w:cs="Consolas"/>
+                <w:b/>
+                <w:color w:val="4A442A" w:themeColor="background2" w:themeShade="40"/>
+                <w:sz w:val="20"/>
+                <w:lang w:val="en-US"/>
+              </w:rPr>
+            </w:pPr>
+            <w:r>
+              <w:rPr>
+                <w:rFonts w:ascii="Consolas" w:hAnsi="Consolas" w:cs="Consolas"/>
+                <w:b/>
+                <w:color w:val="4A442A" w:themeColor="background2" w:themeShade="40"/>
+                <w:sz w:val="20"/>
+                <w:lang w:val="en-US"/>
+              </w:rPr>
+              <w:t xml:space="preserve">      }</w:t>
+            </w:r>
+          </w:p>
+          <w:p>
+            <w:pPr>
+              <w:ind w:left="709" w:right="926"/>
+              <w:rPr>
+                <w:rFonts w:ascii="Consolas" w:hAnsi="Consolas" w:cs="Consolas"/>
+                <w:b/>
+                <w:color w:val="4A442A" w:themeColor="background2" w:themeShade="40"/>
+                <w:sz w:val="20"/>
+                <w:lang w:val="en-US"/>
+              </w:rPr>
+            </w:pPr>
+            <w:r>
+              <w:rPr>
+                <w:rFonts w:ascii="Consolas" w:hAnsi="Consolas" w:cs="Consolas"/>
+                <w:b/>
+                <w:color w:val="4A442A" w:themeColor="background2" w:themeShade="40"/>
+                <w:sz w:val="20"/>
+                <w:lang w:val="en-US"/>
+              </w:rPr>
+              <w:t xml:space="preserve">      "</w:t>
+            </w:r>
+            <w:proofErr w:type="spellStart"/>
+            <w:r>
+              <w:rPr>
+                <w:rFonts w:ascii="Consolas" w:hAnsi="Consolas" w:cs="Consolas"/>
+                <w:b/>
+                <w:color w:val="4A442A" w:themeColor="background2" w:themeShade="40"/>
+                <w:sz w:val="20"/>
+                <w:lang w:val="en-US"/>
+              </w:rPr>
+              <w:t>thdV</w:t>
+            </w:r>
+            <w:proofErr w:type="spellEnd"/>
+            <w:r>
+              <w:rPr>
+                <w:rFonts w:ascii="Consolas" w:hAnsi="Consolas" w:cs="Consolas"/>
+                <w:b/>
+                <w:color w:val="4A442A" w:themeColor="background2" w:themeShade="40"/>
+                <w:sz w:val="20"/>
+                <w:lang w:val="en-US"/>
+              </w:rPr>
+              <w:t>": {</w:t>
+            </w:r>
+          </w:p>
+          <w:p>
+            <w:pPr>
+              <w:ind w:left="709" w:right="926"/>
+              <w:rPr>
+                <w:rFonts w:ascii="Consolas" w:hAnsi="Consolas" w:cs="Consolas"/>
+                <w:b/>
+                <w:color w:val="4A442A" w:themeColor="background2" w:themeShade="40"/>
+                <w:sz w:val="20"/>
+                <w:lang w:val="en-US"/>
+              </w:rPr>
+            </w:pPr>
+            <w:r>
+              <w:rPr>
+                <w:rFonts w:ascii="Consolas" w:hAnsi="Consolas" w:cs="Consolas"/>
+                <w:b/>
+                <w:color w:val="4A442A" w:themeColor="background2" w:themeShade="40"/>
+                <w:sz w:val="20"/>
+                <w:lang w:val="en-US"/>
+              </w:rPr>
+              <w:t xml:space="preserve">        "min": 0.0</w:t>
+            </w:r>
+            <w:r>
+              <w:rPr>
+                <w:rFonts w:ascii="Consolas" w:hAnsi="Consolas" w:cs="Consolas"/>
+                <w:b/>
+                <w:color w:val="4A442A" w:themeColor="background2" w:themeShade="40"/>
+                <w:sz w:val="20"/>
+                <w:lang w:val="en-US"/>
+              </w:rPr>
+              <w:t>,</w:t>
+            </w:r>
+          </w:p>
+          <w:p>
+            <w:pPr>
+              <w:ind w:left="709" w:right="926"/>
+              <w:rPr>
+                <w:rFonts w:ascii="Consolas" w:hAnsi="Consolas" w:cs="Consolas"/>
+                <w:b/>
+                <w:color w:val="4A442A" w:themeColor="background2" w:themeShade="40"/>
+                <w:sz w:val="20"/>
+                <w:lang w:val="en-US"/>
+              </w:rPr>
+            </w:pPr>
+            <w:r>
+              <w:rPr>
+                <w:rFonts w:ascii="Consolas" w:hAnsi="Consolas" w:cs="Consolas"/>
+                <w:b/>
+                <w:color w:val="4A442A" w:themeColor="background2" w:themeShade="40"/>
+                <w:sz w:val="20"/>
+                <w:lang w:val="en-US"/>
+              </w:rPr>
+              <w:t xml:space="preserve">        "max": </w:t>
+            </w:r>
+            <w:r>
+              <w:rPr>
+                <w:rFonts w:ascii="Consolas" w:hAnsi="Consolas" w:cs="Consolas"/>
+                <w:b/>
+                <w:color w:val="4A442A" w:themeColor="background2" w:themeShade="40"/>
+                <w:sz w:val="20"/>
+                <w:lang w:val="en-US"/>
+              </w:rPr>
+              <w:t>1.0</w:t>
+            </w:r>
+            <w:r>
+              <w:rPr>
+                <w:rFonts w:ascii="Consolas" w:hAnsi="Consolas" w:cs="Consolas"/>
+                <w:b/>
+                <w:color w:val="4A442A" w:themeColor="background2" w:themeShade="40"/>
+                <w:sz w:val="20"/>
+                <w:lang w:val="en-US"/>
+              </w:rPr>
+              <w:t>,</w:t>
+            </w:r>
+          </w:p>
+          <w:p>
+            <w:pPr>
+              <w:ind w:left="709" w:right="926"/>
+              <w:rPr>
+                <w:rFonts w:ascii="Consolas" w:hAnsi="Consolas" w:cs="Consolas"/>
+                <w:b/>
+                <w:color w:val="4A442A" w:themeColor="background2" w:themeShade="40"/>
+                <w:sz w:val="20"/>
+                <w:lang w:val="en-US"/>
+              </w:rPr>
+            </w:pPr>
+            <w:r>
+              <w:rPr>
+                <w:rFonts w:ascii="Consolas" w:hAnsi="Consolas" w:cs="Consolas"/>
+                <w:b/>
+                <w:color w:val="4A442A" w:themeColor="background2" w:themeShade="40"/>
+                <w:sz w:val="20"/>
+                <w:lang w:val="en-US"/>
+              </w:rPr>
+              <w:t xml:space="preserve">        "</w:t>
+            </w:r>
+            <w:proofErr w:type="spellStart"/>
+            <w:r>
+              <w:rPr>
+                <w:rFonts w:ascii="Consolas" w:hAnsi="Consolas" w:cs="Consolas"/>
+                <w:b/>
+                <w:color w:val="4A442A" w:themeColor="background2" w:themeShade="40"/>
+                <w:sz w:val="20"/>
+                <w:lang w:val="en-US"/>
+              </w:rPr>
+              <w:t>thres</w:t>
+            </w:r>
+            <w:proofErr w:type="spellEnd"/>
+            <w:r>
+              <w:rPr>
+                <w:rFonts w:ascii="Consolas" w:hAnsi="Consolas" w:cs="Consolas"/>
+                <w:b/>
+                <w:color w:val="4A442A" w:themeColor="background2" w:themeShade="40"/>
+                <w:sz w:val="20"/>
+                <w:lang w:val="en-US"/>
+              </w:rPr>
+              <w:t>": 0.</w:t>
+            </w:r>
+            <w:r>
+              <w:rPr>
+                <w:rFonts w:ascii="Consolas" w:hAnsi="Consolas" w:cs="Consolas"/>
+                <w:b/>
+                <w:color w:val="4A442A" w:themeColor="background2" w:themeShade="40"/>
+                <w:sz w:val="20"/>
+                <w:lang w:val="en-US"/>
+              </w:rPr>
+              <w:t>00</w:t>
+            </w:r>
+            <w:r>
+              <w:rPr>
+                <w:rFonts w:ascii="Consolas" w:hAnsi="Consolas" w:cs="Consolas"/>
+                <w:b/>
+                <w:color w:val="4A442A" w:themeColor="background2" w:themeShade="40"/>
+                <w:sz w:val="20"/>
+                <w:lang w:val="en-US"/>
+              </w:rPr>
+              <w:t>1</w:t>
+            </w:r>
+          </w:p>
+          <w:p>
+            <w:pPr>
+              <w:ind w:left="709" w:right="926"/>
+              <w:rPr>
+                <w:rFonts w:ascii="Consolas" w:hAnsi="Consolas" w:cs="Consolas"/>
+                <w:b/>
+                <w:color w:val="4A442A" w:themeColor="background2" w:themeShade="40"/>
+                <w:sz w:val="20"/>
+                <w:lang w:val="en-US"/>
+              </w:rPr>
+            </w:pPr>
+            <w:r>
+              <w:rPr>
+                <w:rFonts w:ascii="Consolas" w:hAnsi="Consolas" w:cs="Consolas"/>
+                <w:b/>
+                <w:color w:val="4A442A" w:themeColor="background2" w:themeShade="40"/>
+                <w:sz w:val="20"/>
+                <w:lang w:val="en-US"/>
+              </w:rPr>
+              <w:t xml:space="preserve">      }</w:t>
+            </w:r>
+          </w:p>
+          <w:p>
+            <w:pPr>
+              <w:ind w:left="709" w:right="926"/>
+              <w:rPr>
+                <w:rFonts w:ascii="Consolas" w:hAnsi="Consolas" w:cs="Consolas"/>
+                <w:b/>
+                <w:color w:val="4A442A" w:themeColor="background2" w:themeShade="40"/>
+                <w:sz w:val="20"/>
+                <w:lang w:val="en-US"/>
+              </w:rPr>
+            </w:pPr>
+            <w:r>
+              <w:rPr>
+                <w:rFonts w:ascii="Consolas" w:hAnsi="Consolas" w:cs="Consolas"/>
+                <w:b/>
+                <w:color w:val="4A442A" w:themeColor="background2" w:themeShade="40"/>
+                <w:sz w:val="20"/>
+                <w:lang w:val="en-US"/>
+              </w:rPr>
               <w:t xml:space="preserve">    },</w:t>
             </w:r>
           </w:p>
@@ -3287,6 +3705,7 @@
                 <w:b/>
                 <w:color w:val="4A442A" w:themeColor="background2" w:themeShade="40"/>
                 <w:sz w:val="20"/>
+                <w:lang w:val="en-US"/>
               </w:rPr>
             </w:pPr>
             <w:r>
@@ -3305,6 +3724,7 @@
                 <w:b/>
                 <w:color w:val="4A442A" w:themeColor="background2" w:themeShade="40"/>
                 <w:sz w:val="20"/>
+                <w:lang w:val="en-US"/>
               </w:rPr>
               <w:t>"</w:t>
             </w:r>
@@ -3315,6 +3735,7 @@
                 <w:b/>
                 <w:color w:val="4A442A" w:themeColor="background2" w:themeShade="40"/>
                 <w:sz w:val="20"/>
+                <w:lang w:val="en-US"/>
               </w:rPr>
               <w:t>aPow</w:t>
             </w:r>
@@ -3325,6 +3746,7 @@
                 <w:b/>
                 <w:color w:val="4A442A" w:themeColor="background2" w:themeShade="40"/>
                 <w:sz w:val="20"/>
+                <w:lang w:val="en-US"/>
               </w:rPr>
               <w:t>": 1.72262597077588,</w:t>
             </w:r>
@@ -3337,14 +3759,16 @@
                 <w:b/>
                 <w:color w:val="4A442A" w:themeColor="background2" w:themeShade="40"/>
                 <w:sz w:val="20"/>
-              </w:rPr>
-            </w:pPr>
-            <w:r>
-              <w:rPr>
-                <w:rFonts w:ascii="Consolas" w:hAnsi="Consolas" w:cs="Consolas"/>
-                <w:b/>
-                <w:color w:val="4A442A" w:themeColor="background2" w:themeShade="40"/>
-                <w:sz w:val="20"/>
+                <w:lang w:val="en-US"/>
+              </w:rPr>
+            </w:pPr>
+            <w:r>
+              <w:rPr>
+                <w:rFonts w:ascii="Consolas" w:hAnsi="Consolas" w:cs="Consolas"/>
+                <w:b/>
+                <w:color w:val="4A442A" w:themeColor="background2" w:themeShade="40"/>
+                <w:sz w:val="20"/>
+                <w:lang w:val="en-US"/>
               </w:rPr>
               <w:t xml:space="preserve">      "</w:t>
             </w:r>
@@ -3355,6 +3779,7 @@
                 <w:b/>
                 <w:color w:val="4A442A" w:themeColor="background2" w:themeShade="40"/>
                 <w:sz w:val="20"/>
+                <w:lang w:val="en-US"/>
               </w:rPr>
               <w:t>rPow</w:t>
             </w:r>
@@ -3365,6 +3790,7 @@
                 <w:b/>
                 <w:color w:val="4A442A" w:themeColor="background2" w:themeShade="40"/>
                 <w:sz w:val="20"/>
+                <w:lang w:val="en-US"/>
               </w:rPr>
               <w:t>": 1.72262597077588,</w:t>
             </w:r>
@@ -3385,6 +3811,56 @@
                 <w:b/>
                 <w:color w:val="4A442A" w:themeColor="background2" w:themeShade="40"/>
                 <w:sz w:val="20"/>
+                <w:lang w:val="en-US"/>
+              </w:rPr>
+              <w:t xml:space="preserve">      </w:t>
+            </w:r>
+            <w:r>
+              <w:rPr>
+                <w:rFonts w:ascii="Consolas" w:hAnsi="Consolas" w:cs="Consolas"/>
+                <w:b/>
+                <w:color w:val="4A442A" w:themeColor="background2" w:themeShade="40"/>
+                <w:sz w:val="20"/>
+              </w:rPr>
+              <w:t>"</w:t>
+            </w:r>
+            <w:proofErr w:type="spellStart"/>
+            <w:r>
+              <w:rPr>
+                <w:rFonts w:ascii="Consolas" w:hAnsi="Consolas" w:cs="Consolas"/>
+                <w:b/>
+                <w:color w:val="4A442A" w:themeColor="background2" w:themeShade="40"/>
+                <w:sz w:val="20"/>
+              </w:rPr>
+              <w:t>msPow</w:t>
+            </w:r>
+            <w:proofErr w:type="spellEnd"/>
+            <w:r>
+              <w:rPr>
+                <w:rFonts w:ascii="Consolas" w:hAnsi="Consolas" w:cs="Consolas"/>
+                <w:b/>
+                <w:color w:val="4A442A" w:themeColor="background2" w:themeShade="40"/>
+                <w:sz w:val="20"/>
+              </w:rPr>
+              <w:t>": 1.72262597077588,</w:t>
+            </w:r>
+          </w:p>
+          <w:p>
+            <w:pPr>
+              <w:ind w:left="709" w:right="926"/>
+              <w:rPr>
+                <w:rFonts w:ascii="Consolas" w:hAnsi="Consolas" w:cs="Consolas"/>
+                <w:b/>
+                <w:color w:val="4A442A" w:themeColor="background2" w:themeShade="40"/>
+                <w:sz w:val="20"/>
+              </w:rPr>
+            </w:pPr>
+            <w:r>
+              <w:rPr>
+                <w:rFonts w:ascii="Consolas" w:hAnsi="Consolas" w:cs="Consolas"/>
+                <w:b/>
+                <w:color w:val="4A442A" w:themeColor="background2" w:themeShade="40"/>
+                <w:sz w:val="20"/>
               </w:rPr>
               <w:t xml:space="preserve">      "</w:t>
             </w:r>
@@ -3396,17 +3872,17 @@
                 <w:color w:val="4A442A" w:themeColor="background2" w:themeShade="40"/>
                 <w:sz w:val="20"/>
               </w:rPr>
-              <w:t>msPow</w:t>
-            </w:r>
-            <w:proofErr w:type="spellEnd"/>
-            <w:r>
-              <w:rPr>
-                <w:rFonts w:ascii="Consolas" w:hAnsi="Consolas" w:cs="Consolas"/>
-                <w:b/>
-                <w:color w:val="4A442A" w:themeColor="background2" w:themeShade="40"/>
-                <w:sz w:val="20"/>
-              </w:rPr>
-              <w:t>": 1.72262597077588,</w:t>
+              <w:t>freq</w:t>
+            </w:r>
+            <w:proofErr w:type="spellEnd"/>
+            <w:r>
+              <w:rPr>
+                <w:rFonts w:ascii="Consolas" w:hAnsi="Consolas" w:cs="Consolas"/>
+                <w:b/>
+                <w:color w:val="4A442A" w:themeColor="background2" w:themeShade="40"/>
+                <w:sz w:val="20"/>
+              </w:rPr>
+              <w:t>": 1.72262597077588</w:t>
             </w:r>
           </w:p>
           <w:p>
@@ -3436,7 +3912,47 @@
                 <w:color w:val="4A442A" w:themeColor="background2" w:themeShade="40"/>
                 <w:sz w:val="20"/>
               </w:rPr>
-              <w:t>freq</w:t>
+              <w:t>thdA</w:t>
+            </w:r>
+            <w:proofErr w:type="spellEnd"/>
+            <w:r>
+              <w:rPr>
+                <w:rFonts w:ascii="Consolas" w:hAnsi="Consolas" w:cs="Consolas"/>
+                <w:b/>
+                <w:color w:val="4A442A" w:themeColor="background2" w:themeShade="40"/>
+                <w:sz w:val="20"/>
+              </w:rPr>
+              <w:t>": 1.72262597077588</w:t>
+            </w:r>
+          </w:p>
+          <w:p>
+            <w:pPr>
+              <w:ind w:left="709" w:right="926"/>
+              <w:rPr>
+                <w:rFonts w:ascii="Consolas" w:hAnsi="Consolas" w:cs="Consolas"/>
+                <w:b/>
+                <w:color w:val="4A442A" w:themeColor="background2" w:themeShade="40"/>
+                <w:sz w:val="20"/>
+              </w:rPr>
+            </w:pPr>
+            <w:r>
+              <w:rPr>
+                <w:rFonts w:ascii="Consolas" w:hAnsi="Consolas" w:cs="Consolas"/>
+                <w:b/>
+                <w:color w:val="4A442A" w:themeColor="background2" w:themeShade="40"/>
+                <w:sz w:val="20"/>
+              </w:rPr>
+              <w:t xml:space="preserve">      "</w:t>
+            </w:r>
+            <w:proofErr w:type="spellStart"/>
+            <w:r>
+              <w:rPr>
+                <w:rFonts w:ascii="Consolas" w:hAnsi="Consolas" w:cs="Consolas"/>
+                <w:b/>
+                <w:color w:val="4A442A" w:themeColor="background2" w:themeShade="40"/>
+                <w:sz w:val="20"/>
+              </w:rPr>
+              <w:t>thdV</w:t>
             </w:r>
             <w:proofErr w:type="spellEnd"/>
             <w:r>
@@ -7554,6 +8070,304 @@
               <w:ind w:left="709" w:right="926"/>
               <w:rPr>
                 <w:rFonts w:ascii="Consolas" w:hAnsi="Consolas" w:cs="Consolas"/>
+                <w:color w:val="4A442A" w:themeColor="background2" w:themeShade="40"/>
+                <w:sz w:val="20"/>
+              </w:rPr>
+            </w:pPr>
+            <w:proofErr w:type="spellStart"/>
+            <w:r>
+              <w:rPr>
+                <w:rFonts w:ascii="Consolas" w:hAnsi="Consolas" w:cs="Consolas"/>
+                <w:b/>
+                <w:color w:val="4A442A" w:themeColor="background2" w:themeShade="40"/>
+                <w:sz w:val="24"/>
+              </w:rPr>
+              <w:t>c</w:t>
+            </w:r>
+            <w:r>
+              <w:rPr>
+                <w:rFonts w:ascii="Consolas" w:hAnsi="Consolas" w:cs="Consolas"/>
+                <w:b/>
+                <w:color w:val="4A442A" w:themeColor="background2" w:themeShade="40"/>
+                <w:sz w:val="24"/>
+              </w:rPr>
+              <w:t>fg</w:t>
+            </w:r>
+            <w:proofErr w:type="spellEnd"/>
+            <w:r>
+              <w:rPr>
+                <w:rFonts w:ascii="Consolas" w:hAnsi="Consolas" w:cs="Consolas"/>
+                <w:b/>
+                <w:color w:val="4A442A" w:themeColor="background2" w:themeShade="40"/>
+                <w:sz w:val="24"/>
+              </w:rPr>
+              <w:t>::</w:t>
+            </w:r>
+            <w:proofErr w:type="spellStart"/>
+            <w:r>
+              <w:rPr>
+                <w:rFonts w:ascii="Consolas" w:hAnsi="Consolas" w:cs="Consolas"/>
+                <w:b/>
+                <w:color w:val="4A442A" w:themeColor="background2" w:themeShade="40"/>
+                <w:sz w:val="24"/>
+              </w:rPr>
+              <w:t>minmaxData</w:t>
+            </w:r>
+            <w:proofErr w:type="spellEnd"/>
+            <w:r>
+              <w:rPr>
+                <w:rFonts w:ascii="Consolas" w:hAnsi="Consolas" w:cs="Consolas"/>
+                <w:color w:val="4A442A" w:themeColor="background2" w:themeShade="40"/>
+                <w:sz w:val="20"/>
+              </w:rPr>
+              <w:t xml:space="preserve"> </w:t>
+            </w:r>
+          </w:p>
+          <w:p>
+            <w:pPr>
+              <w:ind w:left="709" w:right="926"/>
+              <w:rPr>
+                <w:rFonts w:ascii="Consolas" w:hAnsi="Consolas" w:cs="Consolas"/>
+                <w:color w:val="4A442A" w:themeColor="background2" w:themeShade="40"/>
+                <w:sz w:val="20"/>
+              </w:rPr>
+            </w:pPr>
+            <w:proofErr w:type="spellStart"/>
+            <w:r>
+              <w:rPr>
+                <w:rFonts w:ascii="Consolas" w:hAnsi="Consolas" w:cs="Consolas"/>
+                <w:color w:val="4A442A" w:themeColor="background2" w:themeShade="40"/>
+                <w:sz w:val="20"/>
+              </w:rPr>
+              <w:t>thdA</w:t>
+            </w:r>
+            <w:proofErr w:type="spellEnd"/>
+          </w:p>
+        </w:tc>
+        <w:tc>
+          <w:tcPr>
+            <w:tcW w:w="14316" w:type="dxa"/>
+            <w:vAlign w:val="center"/>
+          </w:tcPr>
+          <w:p>
+            <w:pPr>
+              <w:ind w:left="709" w:right="926"/>
+              <w:rPr>
+                <w:rFonts w:ascii="Consolas" w:hAnsi="Consolas" w:cs="Consolas"/>
+                <w:color w:val="4A442A" w:themeColor="background2" w:themeShade="40"/>
+                <w:sz w:val="20"/>
+              </w:rPr>
+            </w:pPr>
+            <w:r>
+              <w:rPr>
+                <w:rFonts w:ascii="Consolas" w:hAnsi="Consolas" w:cs="Consolas"/>
+                <w:color w:val="4A442A" w:themeColor="background2" w:themeShade="40"/>
+                <w:sz w:val="20"/>
+              </w:rPr>
+              <w:t xml:space="preserve">Parámetros </w:t>
+            </w:r>
+            <w:proofErr w:type="spellStart"/>
+            <w:r>
+              <w:rPr>
+                <w:rFonts w:ascii="Consolas" w:hAnsi="Consolas" w:cs="Consolas"/>
+                <w:color w:val="4A442A" w:themeColor="background2" w:themeShade="40"/>
+                <w:sz w:val="20"/>
+              </w:rPr>
+              <w:t>Min,Max,Thres</w:t>
+            </w:r>
+            <w:proofErr w:type="spellEnd"/>
+            <w:r>
+              <w:rPr>
+                <w:rFonts w:ascii="Consolas" w:hAnsi="Consolas" w:cs="Consolas"/>
+                <w:color w:val="4A442A" w:themeColor="background2" w:themeShade="40"/>
+                <w:sz w:val="20"/>
+              </w:rPr>
+              <w:t xml:space="preserve"> relativos a la distorsión harmónica de corriente (</w:t>
+            </w:r>
+            <w:proofErr w:type="spellStart"/>
+            <w:r>
+              <w:rPr>
+                <w:rFonts w:ascii="Consolas" w:hAnsi="Consolas" w:cs="Consolas"/>
+                <w:color w:val="4A442A" w:themeColor="background2" w:themeShade="40"/>
+                <w:sz w:val="20"/>
+              </w:rPr>
+              <w:t>thdA</w:t>
+            </w:r>
+            <w:proofErr w:type="spellEnd"/>
+            <w:r>
+              <w:rPr>
+                <w:rFonts w:ascii="Consolas" w:hAnsi="Consolas" w:cs="Consolas"/>
+                <w:color w:val="4A442A" w:themeColor="background2" w:themeShade="40"/>
+                <w:sz w:val="20"/>
+              </w:rPr>
+              <w:t>)</w:t>
+            </w:r>
+          </w:p>
+        </w:tc>
+      </w:tr>
+      <w:tr>
+        <w:trPr>
+          <w:trHeight w:val="407"/>
+        </w:trPr>
+        <w:tc>
+          <w:tcPr>
+            <w:tcW w:w="4936" w:type="dxa"/>
+            <w:vAlign w:val="center"/>
+          </w:tcPr>
+          <w:p>
+            <w:pPr>
+              <w:ind w:left="709" w:right="926"/>
+              <w:rPr>
+                <w:rFonts w:ascii="Consolas" w:hAnsi="Consolas" w:cs="Consolas"/>
+                <w:color w:val="4A442A" w:themeColor="background2" w:themeShade="40"/>
+                <w:sz w:val="20"/>
+              </w:rPr>
+            </w:pPr>
+            <w:proofErr w:type="spellStart"/>
+            <w:r>
+              <w:rPr>
+                <w:rFonts w:ascii="Consolas" w:hAnsi="Consolas" w:cs="Consolas"/>
+                <w:b/>
+                <w:color w:val="4A442A" w:themeColor="background2" w:themeShade="40"/>
+                <w:sz w:val="24"/>
+              </w:rPr>
+              <w:t>c</w:t>
+            </w:r>
+            <w:r>
+              <w:rPr>
+                <w:rFonts w:ascii="Consolas" w:hAnsi="Consolas" w:cs="Consolas"/>
+                <w:b/>
+                <w:color w:val="4A442A" w:themeColor="background2" w:themeShade="40"/>
+                <w:sz w:val="24"/>
+              </w:rPr>
+              <w:t>fg</w:t>
+            </w:r>
+            <w:proofErr w:type="spellEnd"/>
+            <w:r>
+              <w:rPr>
+                <w:rFonts w:ascii="Consolas" w:hAnsi="Consolas" w:cs="Consolas"/>
+                <w:b/>
+                <w:color w:val="4A442A" w:themeColor="background2" w:themeShade="40"/>
+                <w:sz w:val="24"/>
+              </w:rPr>
+              <w:t>::</w:t>
+            </w:r>
+            <w:proofErr w:type="spellStart"/>
+            <w:r>
+              <w:rPr>
+                <w:rFonts w:ascii="Consolas" w:hAnsi="Consolas" w:cs="Consolas"/>
+                <w:b/>
+                <w:color w:val="4A442A" w:themeColor="background2" w:themeShade="40"/>
+                <w:sz w:val="24"/>
+              </w:rPr>
+              <w:t>minmaxData</w:t>
+            </w:r>
+            <w:proofErr w:type="spellEnd"/>
+            <w:r>
+              <w:rPr>
+                <w:rFonts w:ascii="Consolas" w:hAnsi="Consolas" w:cs="Consolas"/>
+                <w:color w:val="4A442A" w:themeColor="background2" w:themeShade="40"/>
+                <w:sz w:val="20"/>
+              </w:rPr>
+              <w:t xml:space="preserve"> </w:t>
+            </w:r>
+          </w:p>
+          <w:p>
+            <w:pPr>
+              <w:ind w:left="709" w:right="926"/>
+              <w:rPr>
+                <w:rFonts w:ascii="Consolas" w:hAnsi="Consolas" w:cs="Consolas"/>
+                <w:color w:val="4A442A" w:themeColor="background2" w:themeShade="40"/>
+                <w:sz w:val="20"/>
+              </w:rPr>
+            </w:pPr>
+            <w:proofErr w:type="spellStart"/>
+            <w:r>
+              <w:rPr>
+                <w:rFonts w:ascii="Consolas" w:hAnsi="Consolas" w:cs="Consolas"/>
+                <w:color w:val="4A442A" w:themeColor="background2" w:themeShade="40"/>
+                <w:sz w:val="20"/>
+              </w:rPr>
+              <w:t>thdV</w:t>
+            </w:r>
+            <w:proofErr w:type="spellEnd"/>
+          </w:p>
+        </w:tc>
+        <w:tc>
+          <w:tcPr>
+            <w:tcW w:w="14316" w:type="dxa"/>
+            <w:vAlign w:val="center"/>
+          </w:tcPr>
+          <w:p>
+            <w:pPr>
+              <w:ind w:left="709" w:right="926"/>
+              <w:rPr>
+                <w:rFonts w:ascii="Consolas" w:hAnsi="Consolas" w:cs="Consolas"/>
+                <w:color w:val="4A442A" w:themeColor="background2" w:themeShade="40"/>
+                <w:sz w:val="20"/>
+              </w:rPr>
+            </w:pPr>
+            <w:r>
+              <w:rPr>
+                <w:rFonts w:ascii="Consolas" w:hAnsi="Consolas" w:cs="Consolas"/>
+                <w:color w:val="4A442A" w:themeColor="background2" w:themeShade="40"/>
+                <w:sz w:val="20"/>
+              </w:rPr>
+              <w:t xml:space="preserve">Parámetros </w:t>
+            </w:r>
+            <w:proofErr w:type="spellStart"/>
+            <w:r>
+              <w:rPr>
+                <w:rFonts w:ascii="Consolas" w:hAnsi="Consolas" w:cs="Consolas"/>
+                <w:color w:val="4A442A" w:themeColor="background2" w:themeShade="40"/>
+                <w:sz w:val="20"/>
+              </w:rPr>
+              <w:t>Min,Max,Thres</w:t>
+            </w:r>
+            <w:proofErr w:type="spellEnd"/>
+            <w:r>
+              <w:rPr>
+                <w:rFonts w:ascii="Consolas" w:hAnsi="Consolas" w:cs="Consolas"/>
+                <w:color w:val="4A442A" w:themeColor="background2" w:themeShade="40"/>
+                <w:sz w:val="20"/>
+              </w:rPr>
+              <w:t xml:space="preserve"> relativos a la distorsión harmónica de tensión (</w:t>
+            </w:r>
+            <w:proofErr w:type="spellStart"/>
+            <w:r>
+              <w:rPr>
+                <w:rFonts w:ascii="Consolas" w:hAnsi="Consolas" w:cs="Consolas"/>
+                <w:color w:val="4A442A" w:themeColor="background2" w:themeShade="40"/>
+                <w:sz w:val="20"/>
+              </w:rPr>
+              <w:t>thdV</w:t>
+            </w:r>
+            <w:proofErr w:type="spellEnd"/>
+            <w:r>
+              <w:rPr>
+                <w:rFonts w:ascii="Consolas" w:hAnsi="Consolas" w:cs="Consolas"/>
+                <w:color w:val="4A442A" w:themeColor="background2" w:themeShade="40"/>
+                <w:sz w:val="20"/>
+              </w:rPr>
+              <w:t>)</w:t>
+            </w:r>
+          </w:p>
+        </w:tc>
+      </w:tr>
+      <w:tr>
+        <w:trPr>
+          <w:trHeight w:val="407"/>
+        </w:trPr>
+        <w:tc>
+          <w:tcPr>
+            <w:tcW w:w="4936" w:type="dxa"/>
+            <w:vAlign w:val="center"/>
+          </w:tcPr>
+          <w:p>
+            <w:pPr>
+              <w:ind w:left="709" w:right="926"/>
+              <w:rPr>
+                <w:rFonts w:ascii="Consolas" w:hAnsi="Consolas" w:cs="Consolas"/>
                 <w:b/>
                 <w:color w:val="4A442A" w:themeColor="background2" w:themeShade="40"/>
                 <w:sz w:val="24"/>
@@ -8726,6 +9540,46 @@
               </w:rPr>
               <w:t>, Frequency</w:t>
             </w:r>
+            <w:r>
+              <w:rPr>
+                <w:rFonts w:ascii="Consolas" w:hAnsi="Consolas" w:cs="Consolas"/>
+                <w:color w:val="4A442A" w:themeColor="background2" w:themeShade="40"/>
+                <w:sz w:val="20"/>
+                <w:lang w:val="en-US"/>
+              </w:rPr>
+              <w:t xml:space="preserve">, </w:t>
+            </w:r>
+            <w:proofErr w:type="spellStart"/>
+            <w:r>
+              <w:rPr>
+                <w:rFonts w:ascii="Consolas" w:hAnsi="Consolas" w:cs="Consolas"/>
+                <w:color w:val="4A442A" w:themeColor="background2" w:themeShade="40"/>
+                <w:sz w:val="20"/>
+                <w:lang w:val="en-US"/>
+              </w:rPr>
+              <w:t>thdA</w:t>
+            </w:r>
+            <w:proofErr w:type="spellEnd"/>
+            <w:r>
+              <w:rPr>
+                <w:rFonts w:ascii="Consolas" w:hAnsi="Consolas" w:cs="Consolas"/>
+                <w:color w:val="4A442A" w:themeColor="background2" w:themeShade="40"/>
+                <w:sz w:val="20"/>
+                <w:lang w:val="en-US"/>
+              </w:rPr>
+              <w:t xml:space="preserve">, </w:t>
+            </w:r>
+            <w:proofErr w:type="spellStart"/>
+            <w:r>
+              <w:rPr>
+                <w:rFonts w:ascii="Consolas" w:hAnsi="Consolas" w:cs="Consolas"/>
+                <w:color w:val="4A442A" w:themeColor="background2" w:themeShade="40"/>
+                <w:sz w:val="20"/>
+                <w:lang w:val="en-US"/>
+              </w:rPr>
+              <w:t>thdV</w:t>
+            </w:r>
+            <w:proofErr w:type="spellEnd"/>
           </w:p>
         </w:tc>
       </w:tr>
@@ -11114,6 +11968,424 @@
                 <w:sz w:val="20"/>
                 <w:lang w:val="en-US"/>
               </w:rPr>
+              <w:t xml:space="preserve">      "</w:t>
+            </w:r>
+            <w:proofErr w:type="spellStart"/>
+            <w:r>
+              <w:rPr>
+                <w:rFonts w:ascii="Consolas" w:hAnsi="Consolas" w:cs="Consolas"/>
+                <w:b/>
+                <w:color w:val="4A442A" w:themeColor="background2" w:themeShade="40"/>
+                <w:sz w:val="20"/>
+                <w:lang w:val="en-US"/>
+              </w:rPr>
+              <w:t>thdA</w:t>
+            </w:r>
+            <w:proofErr w:type="spellEnd"/>
+            <w:r>
+              <w:rPr>
+                <w:rFonts w:ascii="Consolas" w:hAnsi="Consolas" w:cs="Consolas"/>
+                <w:b/>
+                <w:color w:val="4A442A" w:themeColor="background2" w:themeShade="40"/>
+                <w:sz w:val="20"/>
+                <w:lang w:val="en-US"/>
+              </w:rPr>
+              <w:t>": {</w:t>
+            </w:r>
+          </w:p>
+          <w:p>
+            <w:pPr>
+              <w:ind w:left="709" w:right="926"/>
+              <w:rPr>
+                <w:rFonts w:ascii="Consolas" w:hAnsi="Consolas" w:cs="Consolas"/>
+                <w:b/>
+                <w:color w:val="4A442A" w:themeColor="background2" w:themeShade="40"/>
+                <w:sz w:val="20"/>
+                <w:lang w:val="en-US"/>
+              </w:rPr>
+            </w:pPr>
+            <w:r>
+              <w:rPr>
+                <w:rFonts w:ascii="Consolas" w:hAnsi="Consolas" w:cs="Consolas"/>
+                <w:b/>
+                <w:color w:val="4A442A" w:themeColor="background2" w:themeShade="40"/>
+                <w:sz w:val="20"/>
+                <w:lang w:val="en-US"/>
+              </w:rPr>
+              <w:t xml:space="preserve">        "min": </w:t>
+            </w:r>
+            <w:r>
+              <w:rPr>
+                <w:rFonts w:ascii="Consolas" w:hAnsi="Consolas" w:cs="Consolas"/>
+                <w:b/>
+                <w:color w:val="4A442A" w:themeColor="background2" w:themeShade="40"/>
+                <w:sz w:val="20"/>
+                <w:lang w:val="en-US"/>
+              </w:rPr>
+              <w:t>0.0</w:t>
+            </w:r>
+            <w:r>
+              <w:rPr>
+                <w:rFonts w:ascii="Consolas" w:hAnsi="Consolas" w:cs="Consolas"/>
+                <w:b/>
+                <w:color w:val="4A442A" w:themeColor="background2" w:themeShade="40"/>
+                <w:sz w:val="20"/>
+                <w:lang w:val="en-US"/>
+              </w:rPr>
+              <w:t>,</w:t>
+            </w:r>
+          </w:p>
+          <w:p>
+            <w:pPr>
+              <w:ind w:left="709" w:right="926"/>
+              <w:rPr>
+                <w:rFonts w:ascii="Consolas" w:hAnsi="Consolas" w:cs="Consolas"/>
+                <w:b/>
+                <w:color w:val="4A442A" w:themeColor="background2" w:themeShade="40"/>
+                <w:sz w:val="20"/>
+                <w:lang w:val="en-US"/>
+              </w:rPr>
+            </w:pPr>
+            <w:r>
+              <w:rPr>
+                <w:rFonts w:ascii="Consolas" w:hAnsi="Consolas" w:cs="Consolas"/>
+                <w:b/>
+                <w:color w:val="4A442A" w:themeColor="background2" w:themeShade="40"/>
+                <w:sz w:val="20"/>
+                <w:lang w:val="en-US"/>
+              </w:rPr>
+              <w:t xml:space="preserve">        "max": </w:t>
+            </w:r>
+            <w:r>
+              <w:rPr>
+                <w:rFonts w:ascii="Consolas" w:hAnsi="Consolas" w:cs="Consolas"/>
+                <w:b/>
+                <w:color w:val="4A442A" w:themeColor="background2" w:themeShade="40"/>
+                <w:sz w:val="20"/>
+                <w:lang w:val="en-US"/>
+              </w:rPr>
+              <w:t>1.0</w:t>
+            </w:r>
+            <w:r>
+              <w:rPr>
+                <w:rFonts w:ascii="Consolas" w:hAnsi="Consolas" w:cs="Consolas"/>
+                <w:b/>
+                <w:color w:val="4A442A" w:themeColor="background2" w:themeShade="40"/>
+                <w:sz w:val="20"/>
+                <w:lang w:val="en-US"/>
+              </w:rPr>
+              <w:t>,</w:t>
+            </w:r>
+          </w:p>
+          <w:p>
+            <w:pPr>
+              <w:ind w:left="709" w:right="926"/>
+              <w:rPr>
+                <w:rFonts w:ascii="Consolas" w:hAnsi="Consolas" w:cs="Consolas"/>
+                <w:b/>
+                <w:color w:val="4A442A" w:themeColor="background2" w:themeShade="40"/>
+                <w:sz w:val="20"/>
+                <w:lang w:val="en-US"/>
+              </w:rPr>
+            </w:pPr>
+            <w:r>
+              <w:rPr>
+                <w:rFonts w:ascii="Consolas" w:hAnsi="Consolas" w:cs="Consolas"/>
+                <w:b/>
+                <w:color w:val="4A442A" w:themeColor="background2" w:themeShade="40"/>
+                <w:sz w:val="20"/>
+                <w:lang w:val="en-US"/>
+              </w:rPr>
+              <w:t xml:space="preserve">        "</w:t>
+            </w:r>
+            <w:proofErr w:type="spellStart"/>
+            <w:r>
+              <w:rPr>
+                <w:rFonts w:ascii="Consolas" w:hAnsi="Consolas" w:cs="Consolas"/>
+                <w:b/>
+                <w:color w:val="4A442A" w:themeColor="background2" w:themeShade="40"/>
+                <w:sz w:val="20"/>
+                <w:lang w:val="en-US"/>
+              </w:rPr>
+              <w:t>thres</w:t>
+            </w:r>
+            <w:proofErr w:type="spellEnd"/>
+            <w:r>
+              <w:rPr>
+                <w:rFonts w:ascii="Consolas" w:hAnsi="Consolas" w:cs="Consolas"/>
+                <w:b/>
+                <w:color w:val="4A442A" w:themeColor="background2" w:themeShade="40"/>
+                <w:sz w:val="20"/>
+                <w:lang w:val="en-US"/>
+              </w:rPr>
+              <w:t>": 0.</w:t>
+            </w:r>
+            <w:r>
+              <w:rPr>
+                <w:rFonts w:ascii="Consolas" w:hAnsi="Consolas" w:cs="Consolas"/>
+                <w:b/>
+                <w:color w:val="4A442A" w:themeColor="background2" w:themeShade="40"/>
+                <w:sz w:val="20"/>
+                <w:lang w:val="en-US"/>
+              </w:rPr>
+              <w:t>00</w:t>
+            </w:r>
+            <w:r>
+              <w:rPr>
+                <w:rFonts w:ascii="Consolas" w:hAnsi="Consolas" w:cs="Consolas"/>
+                <w:b/>
+                <w:color w:val="4A442A" w:themeColor="background2" w:themeShade="40"/>
+                <w:sz w:val="20"/>
+                <w:lang w:val="en-US"/>
+              </w:rPr>
+              <w:t>1</w:t>
+            </w:r>
+          </w:p>
+          <w:p>
+            <w:pPr>
+              <w:ind w:left="709" w:right="926"/>
+              <w:rPr>
+                <w:rFonts w:ascii="Consolas" w:hAnsi="Consolas" w:cs="Consolas"/>
+                <w:b/>
+                <w:color w:val="4A442A" w:themeColor="background2" w:themeShade="40"/>
+                <w:sz w:val="20"/>
+                <w:lang w:val="en-US"/>
+              </w:rPr>
+            </w:pPr>
+            <w:r>
+              <w:rPr>
+                <w:rFonts w:ascii="Consolas" w:hAnsi="Consolas" w:cs="Consolas"/>
+                <w:b/>
+                <w:color w:val="4A442A" w:themeColor="background2" w:themeShade="40"/>
+                <w:sz w:val="20"/>
+                <w:lang w:val="en-US"/>
+              </w:rPr>
+              <w:t xml:space="preserve">      }</w:t>
+            </w:r>
+          </w:p>
+          <w:p>
+            <w:pPr>
+              <w:ind w:left="709" w:right="926"/>
+              <w:rPr>
+                <w:rFonts w:ascii="Consolas" w:hAnsi="Consolas" w:cs="Consolas"/>
+                <w:b/>
+                <w:color w:val="4A442A" w:themeColor="background2" w:themeShade="40"/>
+                <w:sz w:val="20"/>
+                <w:lang w:val="en-US"/>
+              </w:rPr>
+            </w:pPr>
+            <w:r>
+              <w:rPr>
+                <w:rFonts w:ascii="Consolas" w:hAnsi="Consolas" w:cs="Consolas"/>
+                <w:b/>
+                <w:color w:val="4A442A" w:themeColor="background2" w:themeShade="40"/>
+                <w:sz w:val="20"/>
+                <w:lang w:val="en-US"/>
+              </w:rPr>
+              <w:t xml:space="preserve">      "</w:t>
+            </w:r>
+            <w:proofErr w:type="spellStart"/>
+            <w:r>
+              <w:rPr>
+                <w:rFonts w:ascii="Consolas" w:hAnsi="Consolas" w:cs="Consolas"/>
+                <w:b/>
+                <w:color w:val="4A442A" w:themeColor="background2" w:themeShade="40"/>
+                <w:sz w:val="20"/>
+                <w:lang w:val="en-US"/>
+              </w:rPr>
+              <w:t>thdV</w:t>
+            </w:r>
+            <w:proofErr w:type="spellEnd"/>
+            <w:r>
+              <w:rPr>
+                <w:rFonts w:ascii="Consolas" w:hAnsi="Consolas" w:cs="Consolas"/>
+                <w:b/>
+                <w:color w:val="4A442A" w:themeColor="background2" w:themeShade="40"/>
+                <w:sz w:val="20"/>
+                <w:lang w:val="en-US"/>
+              </w:rPr>
+              <w:t>": {</w:t>
+            </w:r>
+          </w:p>
+          <w:p>
+            <w:pPr>
+              <w:ind w:left="709" w:right="926"/>
+              <w:rPr>
+                <w:rFonts w:ascii="Consolas" w:hAnsi="Consolas" w:cs="Consolas"/>
+                <w:b/>
+                <w:color w:val="4A442A" w:themeColor="background2" w:themeShade="40"/>
+                <w:sz w:val="20"/>
+                <w:lang w:val="en-US"/>
+              </w:rPr>
+            </w:pPr>
+            <w:r>
+              <w:rPr>
+                <w:rFonts w:ascii="Consolas" w:hAnsi="Consolas" w:cs="Consolas"/>
+                <w:b/>
+                <w:color w:val="4A442A" w:themeColor="background2" w:themeShade="40"/>
+                <w:sz w:val="20"/>
+                <w:lang w:val="en-US"/>
+              </w:rPr>
+              <w:t xml:space="preserve">        "min": 0.0</w:t>
+            </w:r>
+            <w:r>
+              <w:rPr>
+                <w:rFonts w:ascii="Consolas" w:hAnsi="Consolas" w:cs="Consolas"/>
+                <w:b/>
+                <w:color w:val="4A442A" w:themeColor="background2" w:themeShade="40"/>
+                <w:sz w:val="20"/>
+                <w:lang w:val="en-US"/>
+              </w:rPr>
+              <w:t>,</w:t>
+            </w:r>
+          </w:p>
+          <w:p>
+            <w:pPr>
+              <w:ind w:left="709" w:right="926"/>
+              <w:rPr>
+                <w:rFonts w:ascii="Consolas" w:hAnsi="Consolas" w:cs="Consolas"/>
+                <w:b/>
+                <w:color w:val="4A442A" w:themeColor="background2" w:themeShade="40"/>
+                <w:sz w:val="20"/>
+                <w:lang w:val="en-US"/>
+              </w:rPr>
+            </w:pPr>
+            <w:r>
+              <w:rPr>
+                <w:rFonts w:ascii="Consolas" w:hAnsi="Consolas" w:cs="Consolas"/>
+                <w:b/>
+                <w:color w:val="4A442A" w:themeColor="background2" w:themeShade="40"/>
+                <w:sz w:val="20"/>
+                <w:lang w:val="en-US"/>
+              </w:rPr>
+              <w:t xml:space="preserve">        "max": </w:t>
+            </w:r>
+            <w:r>
+              <w:rPr>
+                <w:rFonts w:ascii="Consolas" w:hAnsi="Consolas" w:cs="Consolas"/>
+                <w:b/>
+                <w:color w:val="4A442A" w:themeColor="background2" w:themeShade="40"/>
+                <w:sz w:val="20"/>
+                <w:lang w:val="en-US"/>
+              </w:rPr>
+              <w:t>1.0</w:t>
+            </w:r>
+            <w:r>
+              <w:rPr>
+                <w:rFonts w:ascii="Consolas" w:hAnsi="Consolas" w:cs="Consolas"/>
+                <w:b/>
+                <w:color w:val="4A442A" w:themeColor="background2" w:themeShade="40"/>
+                <w:sz w:val="20"/>
+                <w:lang w:val="en-US"/>
+              </w:rPr>
+              <w:t>,</w:t>
+            </w:r>
+          </w:p>
+          <w:p>
+            <w:pPr>
+              <w:ind w:left="709" w:right="926"/>
+              <w:rPr>
+                <w:rFonts w:ascii="Consolas" w:hAnsi="Consolas" w:cs="Consolas"/>
+                <w:b/>
+                <w:color w:val="4A442A" w:themeColor="background2" w:themeShade="40"/>
+                <w:sz w:val="20"/>
+                <w:lang w:val="en-US"/>
+              </w:rPr>
+            </w:pPr>
+            <w:r>
+              <w:rPr>
+                <w:rFonts w:ascii="Consolas" w:hAnsi="Consolas" w:cs="Consolas"/>
+                <w:b/>
+                <w:color w:val="4A442A" w:themeColor="background2" w:themeShade="40"/>
+                <w:sz w:val="20"/>
+                <w:lang w:val="en-US"/>
+              </w:rPr>
+              <w:t xml:space="preserve">        "</w:t>
+            </w:r>
+            <w:proofErr w:type="spellStart"/>
+            <w:r>
+              <w:rPr>
+                <w:rFonts w:ascii="Consolas" w:hAnsi="Consolas" w:cs="Consolas"/>
+                <w:b/>
+                <w:color w:val="4A442A" w:themeColor="background2" w:themeShade="40"/>
+                <w:sz w:val="20"/>
+                <w:lang w:val="en-US"/>
+              </w:rPr>
+              <w:t>thres</w:t>
+            </w:r>
+            <w:proofErr w:type="spellEnd"/>
+            <w:r>
+              <w:rPr>
+                <w:rFonts w:ascii="Consolas" w:hAnsi="Consolas" w:cs="Consolas"/>
+                <w:b/>
+                <w:color w:val="4A442A" w:themeColor="background2" w:themeShade="40"/>
+                <w:sz w:val="20"/>
+                <w:lang w:val="en-US"/>
+              </w:rPr>
+              <w:t>": 0.</w:t>
+            </w:r>
+            <w:r>
+              <w:rPr>
+                <w:rFonts w:ascii="Consolas" w:hAnsi="Consolas" w:cs="Consolas"/>
+                <w:b/>
+                <w:color w:val="4A442A" w:themeColor="background2" w:themeShade="40"/>
+                <w:sz w:val="20"/>
+                <w:lang w:val="en-US"/>
+              </w:rPr>
+              <w:t>00</w:t>
+            </w:r>
+            <w:r>
+              <w:rPr>
+                <w:rFonts w:ascii="Consolas" w:hAnsi="Consolas" w:cs="Consolas"/>
+                <w:b/>
+                <w:color w:val="4A442A" w:themeColor="background2" w:themeShade="40"/>
+                <w:sz w:val="20"/>
+                <w:lang w:val="en-US"/>
+              </w:rPr>
+              <w:t>1</w:t>
+            </w:r>
+          </w:p>
+          <w:p>
+            <w:pPr>
+              <w:ind w:left="709" w:right="926"/>
+              <w:rPr>
+                <w:rFonts w:ascii="Consolas" w:hAnsi="Consolas" w:cs="Consolas"/>
+                <w:b/>
+                <w:color w:val="4A442A" w:themeColor="background2" w:themeShade="40"/>
+                <w:sz w:val="20"/>
+                <w:lang w:val="en-US"/>
+              </w:rPr>
+            </w:pPr>
+            <w:r>
+              <w:rPr>
+                <w:rFonts w:ascii="Consolas" w:hAnsi="Consolas" w:cs="Consolas"/>
+                <w:b/>
+                <w:color w:val="4A442A" w:themeColor="background2" w:themeShade="40"/>
+                <w:sz w:val="20"/>
+                <w:lang w:val="en-US"/>
+              </w:rPr>
+              <w:t xml:space="preserve">      }</w:t>
+            </w:r>
+          </w:p>
+          <w:p>
+            <w:pPr>
+              <w:ind w:left="709" w:right="926"/>
+              <w:rPr>
+                <w:rFonts w:ascii="Consolas" w:hAnsi="Consolas" w:cs="Consolas"/>
+                <w:b/>
+                <w:color w:val="4A442A" w:themeColor="background2" w:themeShade="40"/>
+                <w:sz w:val="20"/>
+                <w:lang w:val="en-US"/>
+              </w:rPr>
+            </w:pPr>
+            <w:r>
+              <w:rPr>
+                <w:rFonts w:ascii="Consolas" w:hAnsi="Consolas" w:cs="Consolas"/>
+                <w:b/>
+                <w:color w:val="4A442A" w:themeColor="background2" w:themeShade="40"/>
+                <w:sz w:val="20"/>
+                <w:lang w:val="en-US"/>
+              </w:rPr>
               <w:t xml:space="preserve">    },</w:t>
             </w:r>
           </w:p>
@@ -15567,6 +16839,96 @@
                 <w:sz w:val="20"/>
                 <w:lang w:val="en-US"/>
               </w:rPr>
+              <w:t xml:space="preserve">      "</w:t>
+            </w:r>
+            <w:proofErr w:type="spellStart"/>
+            <w:r>
+              <w:rPr>
+                <w:rFonts w:ascii="Consolas" w:hAnsi="Consolas" w:cs="Consolas"/>
+                <w:b/>
+                <w:color w:val="4A442A" w:themeColor="background2" w:themeShade="40"/>
+                <w:sz w:val="20"/>
+                <w:lang w:val="en-US"/>
+              </w:rPr>
+              <w:t>thdA</w:t>
+            </w:r>
+            <w:proofErr w:type="spellEnd"/>
+            <w:r>
+              <w:rPr>
+                <w:rFonts w:ascii="Consolas" w:hAnsi="Consolas" w:cs="Consolas"/>
+                <w:b/>
+                <w:color w:val="4A442A" w:themeColor="background2" w:themeShade="40"/>
+                <w:sz w:val="20"/>
+                <w:lang w:val="en-US"/>
+              </w:rPr>
+              <w:t>": 1.72262597077588</w:t>
+            </w:r>
+          </w:p>
+          <w:p>
+            <w:pPr>
+              <w:ind w:left="709" w:right="926"/>
+              <w:rPr>
+                <w:rFonts w:ascii="Consolas" w:hAnsi="Consolas" w:cs="Consolas"/>
+                <w:b/>
+                <w:color w:val="4A442A" w:themeColor="background2" w:themeShade="40"/>
+                <w:sz w:val="20"/>
+                <w:lang w:val="en-US"/>
+              </w:rPr>
+            </w:pPr>
+            <w:r>
+              <w:rPr>
+                <w:rFonts w:ascii="Consolas" w:hAnsi="Consolas" w:cs="Consolas"/>
+                <w:b/>
+                <w:color w:val="4A442A" w:themeColor="background2" w:themeShade="40"/>
+                <w:sz w:val="20"/>
+                <w:lang w:val="en-US"/>
+              </w:rPr>
+              <w:t xml:space="preserve">      "</w:t>
+            </w:r>
+            <w:proofErr w:type="spellStart"/>
+            <w:r>
+              <w:rPr>
+                <w:rFonts w:ascii="Consolas" w:hAnsi="Consolas" w:cs="Consolas"/>
+                <w:b/>
+                <w:color w:val="4A442A" w:themeColor="background2" w:themeShade="40"/>
+                <w:sz w:val="20"/>
+                <w:lang w:val="en-US"/>
+              </w:rPr>
+              <w:t>thdV</w:t>
+            </w:r>
+            <w:proofErr w:type="spellEnd"/>
+            <w:r>
+              <w:rPr>
+                <w:rFonts w:ascii="Consolas" w:hAnsi="Consolas" w:cs="Consolas"/>
+                <w:b/>
+                <w:color w:val="4A442A" w:themeColor="background2" w:themeShade="40"/>
+                <w:sz w:val="20"/>
+                <w:lang w:val="en-US"/>
+              </w:rPr>
+              <w:t>": 1.72262597077588</w:t>
+            </w:r>
+          </w:p>
+          <w:p>
+            <w:pPr>
+              <w:ind w:left="709" w:right="926"/>
+              <w:rPr>
+                <w:rFonts w:ascii="Consolas" w:hAnsi="Consolas" w:cs="Consolas"/>
+                <w:b/>
+                <w:color w:val="4A442A" w:themeColor="background2" w:themeShade="40"/>
+                <w:sz w:val="20"/>
+                <w:lang w:val="en-US"/>
+              </w:rPr>
+            </w:pPr>
+            <w:bookmarkStart w:id="0" w:name="_GoBack"/>
+            <w:bookmarkEnd w:id="0"/>
+            <w:r>
+              <w:rPr>
+                <w:rFonts w:ascii="Consolas" w:hAnsi="Consolas" w:cs="Consolas"/>
+                <w:b/>
+                <w:color w:val="4A442A" w:themeColor="background2" w:themeShade="40"/>
+                <w:sz w:val="20"/>
+                <w:lang w:val="en-US"/>
+              </w:rPr>
               <w:t xml:space="preserve">    }</w:t>
             </w:r>
           </w:p>
@@ -17689,6 +19051,424 @@
                 <w:sz w:val="20"/>
                 <w:lang w:val="en-US"/>
               </w:rPr>
+              <w:t xml:space="preserve">      "</w:t>
+            </w:r>
+            <w:proofErr w:type="spellStart"/>
+            <w:r>
+              <w:rPr>
+                <w:rFonts w:ascii="Consolas" w:hAnsi="Consolas" w:cs="Consolas"/>
+                <w:b/>
+                <w:color w:val="4A442A" w:themeColor="background2" w:themeShade="40"/>
+                <w:sz w:val="20"/>
+                <w:lang w:val="en-US"/>
+              </w:rPr>
+              <w:t>thdA</w:t>
+            </w:r>
+            <w:proofErr w:type="spellEnd"/>
+            <w:r>
+              <w:rPr>
+                <w:rFonts w:ascii="Consolas" w:hAnsi="Consolas" w:cs="Consolas"/>
+                <w:b/>
+                <w:color w:val="4A442A" w:themeColor="background2" w:themeShade="40"/>
+                <w:sz w:val="20"/>
+                <w:lang w:val="en-US"/>
+              </w:rPr>
+              <w:t>": {</w:t>
+            </w:r>
+          </w:p>
+          <w:p>
+            <w:pPr>
+              <w:ind w:left="709" w:right="926"/>
+              <w:rPr>
+                <w:rFonts w:ascii="Consolas" w:hAnsi="Consolas" w:cs="Consolas"/>
+                <w:b/>
+                <w:color w:val="4A442A" w:themeColor="background2" w:themeShade="40"/>
+                <w:sz w:val="20"/>
+                <w:lang w:val="en-US"/>
+              </w:rPr>
+            </w:pPr>
+            <w:r>
+              <w:rPr>
+                <w:rFonts w:ascii="Consolas" w:hAnsi="Consolas" w:cs="Consolas"/>
+                <w:b/>
+                <w:color w:val="4A442A" w:themeColor="background2" w:themeShade="40"/>
+                <w:sz w:val="20"/>
+                <w:lang w:val="en-US"/>
+              </w:rPr>
+              <w:t xml:space="preserve">        "min": </w:t>
+            </w:r>
+            <w:r>
+              <w:rPr>
+                <w:rFonts w:ascii="Consolas" w:hAnsi="Consolas" w:cs="Consolas"/>
+                <w:b/>
+                <w:color w:val="4A442A" w:themeColor="background2" w:themeShade="40"/>
+                <w:sz w:val="20"/>
+                <w:lang w:val="en-US"/>
+              </w:rPr>
+              <w:t>0.0</w:t>
+            </w:r>
+            <w:r>
+              <w:rPr>
+                <w:rFonts w:ascii="Consolas" w:hAnsi="Consolas" w:cs="Consolas"/>
+                <w:b/>
+                <w:color w:val="4A442A" w:themeColor="background2" w:themeShade="40"/>
+                <w:sz w:val="20"/>
+                <w:lang w:val="en-US"/>
+              </w:rPr>
+              <w:t>,</w:t>
+            </w:r>
+          </w:p>
+          <w:p>
+            <w:pPr>
+              <w:ind w:left="709" w:right="926"/>
+              <w:rPr>
+                <w:rFonts w:ascii="Consolas" w:hAnsi="Consolas" w:cs="Consolas"/>
+                <w:b/>
+                <w:color w:val="4A442A" w:themeColor="background2" w:themeShade="40"/>
+                <w:sz w:val="20"/>
+                <w:lang w:val="en-US"/>
+              </w:rPr>
+            </w:pPr>
+            <w:r>
+              <w:rPr>
+                <w:rFonts w:ascii="Consolas" w:hAnsi="Consolas" w:cs="Consolas"/>
+                <w:b/>
+                <w:color w:val="4A442A" w:themeColor="background2" w:themeShade="40"/>
+                <w:sz w:val="20"/>
+                <w:lang w:val="en-US"/>
+              </w:rPr>
+              <w:t xml:space="preserve">        "max": </w:t>
+            </w:r>
+            <w:r>
+              <w:rPr>
+                <w:rFonts w:ascii="Consolas" w:hAnsi="Consolas" w:cs="Consolas"/>
+                <w:b/>
+                <w:color w:val="4A442A" w:themeColor="background2" w:themeShade="40"/>
+                <w:sz w:val="20"/>
+                <w:lang w:val="en-US"/>
+              </w:rPr>
+              <w:t>1.0</w:t>
+            </w:r>
+            <w:r>
+              <w:rPr>
+                <w:rFonts w:ascii="Consolas" w:hAnsi="Consolas" w:cs="Consolas"/>
+                <w:b/>
+                <w:color w:val="4A442A" w:themeColor="background2" w:themeShade="40"/>
+                <w:sz w:val="20"/>
+                <w:lang w:val="en-US"/>
+              </w:rPr>
+              <w:t>,</w:t>
+            </w:r>
+          </w:p>
+          <w:p>
+            <w:pPr>
+              <w:ind w:left="709" w:right="926"/>
+              <w:rPr>
+                <w:rFonts w:ascii="Consolas" w:hAnsi="Consolas" w:cs="Consolas"/>
+                <w:b/>
+                <w:color w:val="4A442A" w:themeColor="background2" w:themeShade="40"/>
+                <w:sz w:val="20"/>
+                <w:lang w:val="en-US"/>
+              </w:rPr>
+            </w:pPr>
+            <w:r>
+              <w:rPr>
+                <w:rFonts w:ascii="Consolas" w:hAnsi="Consolas" w:cs="Consolas"/>
+                <w:b/>
+                <w:color w:val="4A442A" w:themeColor="background2" w:themeShade="40"/>
+                <w:sz w:val="20"/>
+                <w:lang w:val="en-US"/>
+              </w:rPr>
+              <w:t xml:space="preserve">        "</w:t>
+            </w:r>
+            <w:proofErr w:type="spellStart"/>
+            <w:r>
+              <w:rPr>
+                <w:rFonts w:ascii="Consolas" w:hAnsi="Consolas" w:cs="Consolas"/>
+                <w:b/>
+                <w:color w:val="4A442A" w:themeColor="background2" w:themeShade="40"/>
+                <w:sz w:val="20"/>
+                <w:lang w:val="en-US"/>
+              </w:rPr>
+              <w:t>thres</w:t>
+            </w:r>
+            <w:proofErr w:type="spellEnd"/>
+            <w:r>
+              <w:rPr>
+                <w:rFonts w:ascii="Consolas" w:hAnsi="Consolas" w:cs="Consolas"/>
+                <w:b/>
+                <w:color w:val="4A442A" w:themeColor="background2" w:themeShade="40"/>
+                <w:sz w:val="20"/>
+                <w:lang w:val="en-US"/>
+              </w:rPr>
+              <w:t>": 0.</w:t>
+            </w:r>
+            <w:r>
+              <w:rPr>
+                <w:rFonts w:ascii="Consolas" w:hAnsi="Consolas" w:cs="Consolas"/>
+                <w:b/>
+                <w:color w:val="4A442A" w:themeColor="background2" w:themeShade="40"/>
+                <w:sz w:val="20"/>
+                <w:lang w:val="en-US"/>
+              </w:rPr>
+              <w:t>00</w:t>
+            </w:r>
+            <w:r>
+              <w:rPr>
+                <w:rFonts w:ascii="Consolas" w:hAnsi="Consolas" w:cs="Consolas"/>
+                <w:b/>
+                <w:color w:val="4A442A" w:themeColor="background2" w:themeShade="40"/>
+                <w:sz w:val="20"/>
+                <w:lang w:val="en-US"/>
+              </w:rPr>
+              <w:t>1</w:t>
+            </w:r>
+          </w:p>
+          <w:p>
+            <w:pPr>
+              <w:ind w:left="709" w:right="926"/>
+              <w:rPr>
+                <w:rFonts w:ascii="Consolas" w:hAnsi="Consolas" w:cs="Consolas"/>
+                <w:b/>
+                <w:color w:val="4A442A" w:themeColor="background2" w:themeShade="40"/>
+                <w:sz w:val="20"/>
+                <w:lang w:val="en-US"/>
+              </w:rPr>
+            </w:pPr>
+            <w:r>
+              <w:rPr>
+                <w:rFonts w:ascii="Consolas" w:hAnsi="Consolas" w:cs="Consolas"/>
+                <w:b/>
+                <w:color w:val="4A442A" w:themeColor="background2" w:themeShade="40"/>
+                <w:sz w:val="20"/>
+                <w:lang w:val="en-US"/>
+              </w:rPr>
+              <w:t xml:space="preserve">      }</w:t>
+            </w:r>
+          </w:p>
+          <w:p>
+            <w:pPr>
+              <w:ind w:left="709" w:right="926"/>
+              <w:rPr>
+                <w:rFonts w:ascii="Consolas" w:hAnsi="Consolas" w:cs="Consolas"/>
+                <w:b/>
+                <w:color w:val="4A442A" w:themeColor="background2" w:themeShade="40"/>
+                <w:sz w:val="20"/>
+                <w:lang w:val="en-US"/>
+              </w:rPr>
+            </w:pPr>
+            <w:r>
+              <w:rPr>
+                <w:rFonts w:ascii="Consolas" w:hAnsi="Consolas" w:cs="Consolas"/>
+                <w:b/>
+                <w:color w:val="4A442A" w:themeColor="background2" w:themeShade="40"/>
+                <w:sz w:val="20"/>
+                <w:lang w:val="en-US"/>
+              </w:rPr>
+              <w:t xml:space="preserve">      "</w:t>
+            </w:r>
+            <w:proofErr w:type="spellStart"/>
+            <w:r>
+              <w:rPr>
+                <w:rFonts w:ascii="Consolas" w:hAnsi="Consolas" w:cs="Consolas"/>
+                <w:b/>
+                <w:color w:val="4A442A" w:themeColor="background2" w:themeShade="40"/>
+                <w:sz w:val="20"/>
+                <w:lang w:val="en-US"/>
+              </w:rPr>
+              <w:t>thdV</w:t>
+            </w:r>
+            <w:proofErr w:type="spellEnd"/>
+            <w:r>
+              <w:rPr>
+                <w:rFonts w:ascii="Consolas" w:hAnsi="Consolas" w:cs="Consolas"/>
+                <w:b/>
+                <w:color w:val="4A442A" w:themeColor="background2" w:themeShade="40"/>
+                <w:sz w:val="20"/>
+                <w:lang w:val="en-US"/>
+              </w:rPr>
+              <w:t>": {</w:t>
+            </w:r>
+          </w:p>
+          <w:p>
+            <w:pPr>
+              <w:ind w:left="709" w:right="926"/>
+              <w:rPr>
+                <w:rFonts w:ascii="Consolas" w:hAnsi="Consolas" w:cs="Consolas"/>
+                <w:b/>
+                <w:color w:val="4A442A" w:themeColor="background2" w:themeShade="40"/>
+                <w:sz w:val="20"/>
+                <w:lang w:val="en-US"/>
+              </w:rPr>
+            </w:pPr>
+            <w:r>
+              <w:rPr>
+                <w:rFonts w:ascii="Consolas" w:hAnsi="Consolas" w:cs="Consolas"/>
+                <w:b/>
+                <w:color w:val="4A442A" w:themeColor="background2" w:themeShade="40"/>
+                <w:sz w:val="20"/>
+                <w:lang w:val="en-US"/>
+              </w:rPr>
+              <w:t xml:space="preserve">        "min": 0.0</w:t>
+            </w:r>
+            <w:r>
+              <w:rPr>
+                <w:rFonts w:ascii="Consolas" w:hAnsi="Consolas" w:cs="Consolas"/>
+                <w:b/>
+                <w:color w:val="4A442A" w:themeColor="background2" w:themeShade="40"/>
+                <w:sz w:val="20"/>
+                <w:lang w:val="en-US"/>
+              </w:rPr>
+              <w:t>,</w:t>
+            </w:r>
+          </w:p>
+          <w:p>
+            <w:pPr>
+              <w:ind w:left="709" w:right="926"/>
+              <w:rPr>
+                <w:rFonts w:ascii="Consolas" w:hAnsi="Consolas" w:cs="Consolas"/>
+                <w:b/>
+                <w:color w:val="4A442A" w:themeColor="background2" w:themeShade="40"/>
+                <w:sz w:val="20"/>
+                <w:lang w:val="en-US"/>
+              </w:rPr>
+            </w:pPr>
+            <w:r>
+              <w:rPr>
+                <w:rFonts w:ascii="Consolas" w:hAnsi="Consolas" w:cs="Consolas"/>
+                <w:b/>
+                <w:color w:val="4A442A" w:themeColor="background2" w:themeShade="40"/>
+                <w:sz w:val="20"/>
+                <w:lang w:val="en-US"/>
+              </w:rPr>
+              <w:t xml:space="preserve">        "max": </w:t>
+            </w:r>
+            <w:r>
+              <w:rPr>
+                <w:rFonts w:ascii="Consolas" w:hAnsi="Consolas" w:cs="Consolas"/>
+                <w:b/>
+                <w:color w:val="4A442A" w:themeColor="background2" w:themeShade="40"/>
+                <w:sz w:val="20"/>
+                <w:lang w:val="en-US"/>
+              </w:rPr>
+              <w:t>1.0</w:t>
+            </w:r>
+            <w:r>
+              <w:rPr>
+                <w:rFonts w:ascii="Consolas" w:hAnsi="Consolas" w:cs="Consolas"/>
+                <w:b/>
+                <w:color w:val="4A442A" w:themeColor="background2" w:themeShade="40"/>
+                <w:sz w:val="20"/>
+                <w:lang w:val="en-US"/>
+              </w:rPr>
+              <w:t>,</w:t>
+            </w:r>
+          </w:p>
+          <w:p>
+            <w:pPr>
+              <w:ind w:left="709" w:right="926"/>
+              <w:rPr>
+                <w:rFonts w:ascii="Consolas" w:hAnsi="Consolas" w:cs="Consolas"/>
+                <w:b/>
+                <w:color w:val="4A442A" w:themeColor="background2" w:themeShade="40"/>
+                <w:sz w:val="20"/>
+                <w:lang w:val="en-US"/>
+              </w:rPr>
+            </w:pPr>
+            <w:r>
+              <w:rPr>
+                <w:rFonts w:ascii="Consolas" w:hAnsi="Consolas" w:cs="Consolas"/>
+                <w:b/>
+                <w:color w:val="4A442A" w:themeColor="background2" w:themeShade="40"/>
+                <w:sz w:val="20"/>
+                <w:lang w:val="en-US"/>
+              </w:rPr>
+              <w:t xml:space="preserve">        "</w:t>
+            </w:r>
+            <w:proofErr w:type="spellStart"/>
+            <w:r>
+              <w:rPr>
+                <w:rFonts w:ascii="Consolas" w:hAnsi="Consolas" w:cs="Consolas"/>
+                <w:b/>
+                <w:color w:val="4A442A" w:themeColor="background2" w:themeShade="40"/>
+                <w:sz w:val="20"/>
+                <w:lang w:val="en-US"/>
+              </w:rPr>
+              <w:t>thres</w:t>
+            </w:r>
+            <w:proofErr w:type="spellEnd"/>
+            <w:r>
+              <w:rPr>
+                <w:rFonts w:ascii="Consolas" w:hAnsi="Consolas" w:cs="Consolas"/>
+                <w:b/>
+                <w:color w:val="4A442A" w:themeColor="background2" w:themeShade="40"/>
+                <w:sz w:val="20"/>
+                <w:lang w:val="en-US"/>
+              </w:rPr>
+              <w:t>": 0.</w:t>
+            </w:r>
+            <w:r>
+              <w:rPr>
+                <w:rFonts w:ascii="Consolas" w:hAnsi="Consolas" w:cs="Consolas"/>
+                <w:b/>
+                <w:color w:val="4A442A" w:themeColor="background2" w:themeShade="40"/>
+                <w:sz w:val="20"/>
+                <w:lang w:val="en-US"/>
+              </w:rPr>
+              <w:t>00</w:t>
+            </w:r>
+            <w:r>
+              <w:rPr>
+                <w:rFonts w:ascii="Consolas" w:hAnsi="Consolas" w:cs="Consolas"/>
+                <w:b/>
+                <w:color w:val="4A442A" w:themeColor="background2" w:themeShade="40"/>
+                <w:sz w:val="20"/>
+                <w:lang w:val="en-US"/>
+              </w:rPr>
+              <w:t>1</w:t>
+            </w:r>
+          </w:p>
+          <w:p>
+            <w:pPr>
+              <w:ind w:left="709" w:right="926"/>
+              <w:rPr>
+                <w:rFonts w:ascii="Consolas" w:hAnsi="Consolas" w:cs="Consolas"/>
+                <w:b/>
+                <w:color w:val="4A442A" w:themeColor="background2" w:themeShade="40"/>
+                <w:sz w:val="20"/>
+                <w:lang w:val="en-US"/>
+              </w:rPr>
+            </w:pPr>
+            <w:r>
+              <w:rPr>
+                <w:rFonts w:ascii="Consolas" w:hAnsi="Consolas" w:cs="Consolas"/>
+                <w:b/>
+                <w:color w:val="4A442A" w:themeColor="background2" w:themeShade="40"/>
+                <w:sz w:val="20"/>
+                <w:lang w:val="en-US"/>
+              </w:rPr>
+              <w:t xml:space="preserve">      }</w:t>
+            </w:r>
+          </w:p>
+          <w:p>
+            <w:pPr>
+              <w:ind w:left="709" w:right="926"/>
+              <w:rPr>
+                <w:rFonts w:ascii="Consolas" w:hAnsi="Consolas" w:cs="Consolas"/>
+                <w:b/>
+                <w:color w:val="4A442A" w:themeColor="background2" w:themeShade="40"/>
+                <w:sz w:val="20"/>
+                <w:lang w:val="en-US"/>
+              </w:rPr>
+            </w:pPr>
+            <w:r>
+              <w:rPr>
+                <w:rFonts w:ascii="Consolas" w:hAnsi="Consolas" w:cs="Consolas"/>
+                <w:b/>
+                <w:color w:val="4A442A" w:themeColor="background2" w:themeShade="40"/>
+                <w:sz w:val="20"/>
+                <w:lang w:val="en-US"/>
+              </w:rPr>
               <w:t xml:space="preserve">    },</w:t>
             </w:r>
           </w:p>
@@ -20726,6 +22506,424 @@
                 <w:sz w:val="20"/>
                 <w:lang w:val="en-US"/>
               </w:rPr>
+              <w:t xml:space="preserve">      "</w:t>
+            </w:r>
+            <w:proofErr w:type="spellStart"/>
+            <w:r>
+              <w:rPr>
+                <w:rFonts w:ascii="Consolas" w:hAnsi="Consolas" w:cs="Consolas"/>
+                <w:b/>
+                <w:color w:val="4A442A" w:themeColor="background2" w:themeShade="40"/>
+                <w:sz w:val="20"/>
+                <w:lang w:val="en-US"/>
+              </w:rPr>
+              <w:t>thdA</w:t>
+            </w:r>
+            <w:proofErr w:type="spellEnd"/>
+            <w:r>
+              <w:rPr>
+                <w:rFonts w:ascii="Consolas" w:hAnsi="Consolas" w:cs="Consolas"/>
+                <w:b/>
+                <w:color w:val="4A442A" w:themeColor="background2" w:themeShade="40"/>
+                <w:sz w:val="20"/>
+                <w:lang w:val="en-US"/>
+              </w:rPr>
+              <w:t>": {</w:t>
+            </w:r>
+          </w:p>
+          <w:p>
+            <w:pPr>
+              <w:ind w:left="709" w:right="926"/>
+              <w:rPr>
+                <w:rFonts w:ascii="Consolas" w:hAnsi="Consolas" w:cs="Consolas"/>
+                <w:b/>
+                <w:color w:val="4A442A" w:themeColor="background2" w:themeShade="40"/>
+                <w:sz w:val="20"/>
+                <w:lang w:val="en-US"/>
+              </w:rPr>
+            </w:pPr>
+            <w:r>
+              <w:rPr>
+                <w:rFonts w:ascii="Consolas" w:hAnsi="Consolas" w:cs="Consolas"/>
+                <w:b/>
+                <w:color w:val="4A442A" w:themeColor="background2" w:themeShade="40"/>
+                <w:sz w:val="20"/>
+                <w:lang w:val="en-US"/>
+              </w:rPr>
+              <w:t xml:space="preserve">        "min": </w:t>
+            </w:r>
+            <w:r>
+              <w:rPr>
+                <w:rFonts w:ascii="Consolas" w:hAnsi="Consolas" w:cs="Consolas"/>
+                <w:b/>
+                <w:color w:val="4A442A" w:themeColor="background2" w:themeShade="40"/>
+                <w:sz w:val="20"/>
+                <w:lang w:val="en-US"/>
+              </w:rPr>
+              <w:t>0.0</w:t>
+            </w:r>
+            <w:r>
+              <w:rPr>
+                <w:rFonts w:ascii="Consolas" w:hAnsi="Consolas" w:cs="Consolas"/>
+                <w:b/>
+                <w:color w:val="4A442A" w:themeColor="background2" w:themeShade="40"/>
+                <w:sz w:val="20"/>
+                <w:lang w:val="en-US"/>
+              </w:rPr>
+              <w:t>,</w:t>
+            </w:r>
+          </w:p>
+          <w:p>
+            <w:pPr>
+              <w:ind w:left="709" w:right="926"/>
+              <w:rPr>
+                <w:rFonts w:ascii="Consolas" w:hAnsi="Consolas" w:cs="Consolas"/>
+                <w:b/>
+                <w:color w:val="4A442A" w:themeColor="background2" w:themeShade="40"/>
+                <w:sz w:val="20"/>
+                <w:lang w:val="en-US"/>
+              </w:rPr>
+            </w:pPr>
+            <w:r>
+              <w:rPr>
+                <w:rFonts w:ascii="Consolas" w:hAnsi="Consolas" w:cs="Consolas"/>
+                <w:b/>
+                <w:color w:val="4A442A" w:themeColor="background2" w:themeShade="40"/>
+                <w:sz w:val="20"/>
+                <w:lang w:val="en-US"/>
+              </w:rPr>
+              <w:t xml:space="preserve">        "max": </w:t>
+            </w:r>
+            <w:r>
+              <w:rPr>
+                <w:rFonts w:ascii="Consolas" w:hAnsi="Consolas" w:cs="Consolas"/>
+                <w:b/>
+                <w:color w:val="4A442A" w:themeColor="background2" w:themeShade="40"/>
+                <w:sz w:val="20"/>
+                <w:lang w:val="en-US"/>
+              </w:rPr>
+              <w:t>1.0</w:t>
+            </w:r>
+            <w:r>
+              <w:rPr>
+                <w:rFonts w:ascii="Consolas" w:hAnsi="Consolas" w:cs="Consolas"/>
+                <w:b/>
+                <w:color w:val="4A442A" w:themeColor="background2" w:themeShade="40"/>
+                <w:sz w:val="20"/>
+                <w:lang w:val="en-US"/>
+              </w:rPr>
+              <w:t>,</w:t>
+            </w:r>
+          </w:p>
+          <w:p>
+            <w:pPr>
+              <w:ind w:left="709" w:right="926"/>
+              <w:rPr>
+                <w:rFonts w:ascii="Consolas" w:hAnsi="Consolas" w:cs="Consolas"/>
+                <w:b/>
+                <w:color w:val="4A442A" w:themeColor="background2" w:themeShade="40"/>
+                <w:sz w:val="20"/>
+                <w:lang w:val="en-US"/>
+              </w:rPr>
+            </w:pPr>
+            <w:r>
+              <w:rPr>
+                <w:rFonts w:ascii="Consolas" w:hAnsi="Consolas" w:cs="Consolas"/>
+                <w:b/>
+                <w:color w:val="4A442A" w:themeColor="background2" w:themeShade="40"/>
+                <w:sz w:val="20"/>
+                <w:lang w:val="en-US"/>
+              </w:rPr>
+              <w:t xml:space="preserve">        "</w:t>
+            </w:r>
+            <w:proofErr w:type="spellStart"/>
+            <w:r>
+              <w:rPr>
+                <w:rFonts w:ascii="Consolas" w:hAnsi="Consolas" w:cs="Consolas"/>
+                <w:b/>
+                <w:color w:val="4A442A" w:themeColor="background2" w:themeShade="40"/>
+                <w:sz w:val="20"/>
+                <w:lang w:val="en-US"/>
+              </w:rPr>
+              <w:t>thres</w:t>
+            </w:r>
+            <w:proofErr w:type="spellEnd"/>
+            <w:r>
+              <w:rPr>
+                <w:rFonts w:ascii="Consolas" w:hAnsi="Consolas" w:cs="Consolas"/>
+                <w:b/>
+                <w:color w:val="4A442A" w:themeColor="background2" w:themeShade="40"/>
+                <w:sz w:val="20"/>
+                <w:lang w:val="en-US"/>
+              </w:rPr>
+              <w:t>": 0.</w:t>
+            </w:r>
+            <w:r>
+              <w:rPr>
+                <w:rFonts w:ascii="Consolas" w:hAnsi="Consolas" w:cs="Consolas"/>
+                <w:b/>
+                <w:color w:val="4A442A" w:themeColor="background2" w:themeShade="40"/>
+                <w:sz w:val="20"/>
+                <w:lang w:val="en-US"/>
+              </w:rPr>
+              <w:t>00</w:t>
+            </w:r>
+            <w:r>
+              <w:rPr>
+                <w:rFonts w:ascii="Consolas" w:hAnsi="Consolas" w:cs="Consolas"/>
+                <w:b/>
+                <w:color w:val="4A442A" w:themeColor="background2" w:themeShade="40"/>
+                <w:sz w:val="20"/>
+                <w:lang w:val="en-US"/>
+              </w:rPr>
+              <w:t>1</w:t>
+            </w:r>
+          </w:p>
+          <w:p>
+            <w:pPr>
+              <w:ind w:left="709" w:right="926"/>
+              <w:rPr>
+                <w:rFonts w:ascii="Consolas" w:hAnsi="Consolas" w:cs="Consolas"/>
+                <w:b/>
+                <w:color w:val="4A442A" w:themeColor="background2" w:themeShade="40"/>
+                <w:sz w:val="20"/>
+                <w:lang w:val="en-US"/>
+              </w:rPr>
+            </w:pPr>
+            <w:r>
+              <w:rPr>
+                <w:rFonts w:ascii="Consolas" w:hAnsi="Consolas" w:cs="Consolas"/>
+                <w:b/>
+                <w:color w:val="4A442A" w:themeColor="background2" w:themeShade="40"/>
+                <w:sz w:val="20"/>
+                <w:lang w:val="en-US"/>
+              </w:rPr>
+              <w:t xml:space="preserve">      }</w:t>
+            </w:r>
+          </w:p>
+          <w:p>
+            <w:pPr>
+              <w:ind w:left="709" w:right="926"/>
+              <w:rPr>
+                <w:rFonts w:ascii="Consolas" w:hAnsi="Consolas" w:cs="Consolas"/>
+                <w:b/>
+                <w:color w:val="4A442A" w:themeColor="background2" w:themeShade="40"/>
+                <w:sz w:val="20"/>
+                <w:lang w:val="en-US"/>
+              </w:rPr>
+            </w:pPr>
+            <w:r>
+              <w:rPr>
+                <w:rFonts w:ascii="Consolas" w:hAnsi="Consolas" w:cs="Consolas"/>
+                <w:b/>
+                <w:color w:val="4A442A" w:themeColor="background2" w:themeShade="40"/>
+                <w:sz w:val="20"/>
+                <w:lang w:val="en-US"/>
+              </w:rPr>
+              <w:t xml:space="preserve">      "</w:t>
+            </w:r>
+            <w:proofErr w:type="spellStart"/>
+            <w:r>
+              <w:rPr>
+                <w:rFonts w:ascii="Consolas" w:hAnsi="Consolas" w:cs="Consolas"/>
+                <w:b/>
+                <w:color w:val="4A442A" w:themeColor="background2" w:themeShade="40"/>
+                <w:sz w:val="20"/>
+                <w:lang w:val="en-US"/>
+              </w:rPr>
+              <w:t>thdV</w:t>
+            </w:r>
+            <w:proofErr w:type="spellEnd"/>
+            <w:r>
+              <w:rPr>
+                <w:rFonts w:ascii="Consolas" w:hAnsi="Consolas" w:cs="Consolas"/>
+                <w:b/>
+                <w:color w:val="4A442A" w:themeColor="background2" w:themeShade="40"/>
+                <w:sz w:val="20"/>
+                <w:lang w:val="en-US"/>
+              </w:rPr>
+              <w:t>": {</w:t>
+            </w:r>
+          </w:p>
+          <w:p>
+            <w:pPr>
+              <w:ind w:left="709" w:right="926"/>
+              <w:rPr>
+                <w:rFonts w:ascii="Consolas" w:hAnsi="Consolas" w:cs="Consolas"/>
+                <w:b/>
+                <w:color w:val="4A442A" w:themeColor="background2" w:themeShade="40"/>
+                <w:sz w:val="20"/>
+                <w:lang w:val="en-US"/>
+              </w:rPr>
+            </w:pPr>
+            <w:r>
+              <w:rPr>
+                <w:rFonts w:ascii="Consolas" w:hAnsi="Consolas" w:cs="Consolas"/>
+                <w:b/>
+                <w:color w:val="4A442A" w:themeColor="background2" w:themeShade="40"/>
+                <w:sz w:val="20"/>
+                <w:lang w:val="en-US"/>
+              </w:rPr>
+              <w:t xml:space="preserve">        "min": 0.0</w:t>
+            </w:r>
+            <w:r>
+              <w:rPr>
+                <w:rFonts w:ascii="Consolas" w:hAnsi="Consolas" w:cs="Consolas"/>
+                <w:b/>
+                <w:color w:val="4A442A" w:themeColor="background2" w:themeShade="40"/>
+                <w:sz w:val="20"/>
+                <w:lang w:val="en-US"/>
+              </w:rPr>
+              <w:t>,</w:t>
+            </w:r>
+          </w:p>
+          <w:p>
+            <w:pPr>
+              <w:ind w:left="709" w:right="926"/>
+              <w:rPr>
+                <w:rFonts w:ascii="Consolas" w:hAnsi="Consolas" w:cs="Consolas"/>
+                <w:b/>
+                <w:color w:val="4A442A" w:themeColor="background2" w:themeShade="40"/>
+                <w:sz w:val="20"/>
+                <w:lang w:val="en-US"/>
+              </w:rPr>
+            </w:pPr>
+            <w:r>
+              <w:rPr>
+                <w:rFonts w:ascii="Consolas" w:hAnsi="Consolas" w:cs="Consolas"/>
+                <w:b/>
+                <w:color w:val="4A442A" w:themeColor="background2" w:themeShade="40"/>
+                <w:sz w:val="20"/>
+                <w:lang w:val="en-US"/>
+              </w:rPr>
+              <w:t xml:space="preserve">        "max": </w:t>
+            </w:r>
+            <w:r>
+              <w:rPr>
+                <w:rFonts w:ascii="Consolas" w:hAnsi="Consolas" w:cs="Consolas"/>
+                <w:b/>
+                <w:color w:val="4A442A" w:themeColor="background2" w:themeShade="40"/>
+                <w:sz w:val="20"/>
+                <w:lang w:val="en-US"/>
+              </w:rPr>
+              <w:t>1.0</w:t>
+            </w:r>
+            <w:r>
+              <w:rPr>
+                <w:rFonts w:ascii="Consolas" w:hAnsi="Consolas" w:cs="Consolas"/>
+                <w:b/>
+                <w:color w:val="4A442A" w:themeColor="background2" w:themeShade="40"/>
+                <w:sz w:val="20"/>
+                <w:lang w:val="en-US"/>
+              </w:rPr>
+              <w:t>,</w:t>
+            </w:r>
+          </w:p>
+          <w:p>
+            <w:pPr>
+              <w:ind w:left="709" w:right="926"/>
+              <w:rPr>
+                <w:rFonts w:ascii="Consolas" w:hAnsi="Consolas" w:cs="Consolas"/>
+                <w:b/>
+                <w:color w:val="4A442A" w:themeColor="background2" w:themeShade="40"/>
+                <w:sz w:val="20"/>
+                <w:lang w:val="en-US"/>
+              </w:rPr>
+            </w:pPr>
+            <w:r>
+              <w:rPr>
+                <w:rFonts w:ascii="Consolas" w:hAnsi="Consolas" w:cs="Consolas"/>
+                <w:b/>
+                <w:color w:val="4A442A" w:themeColor="background2" w:themeShade="40"/>
+                <w:sz w:val="20"/>
+                <w:lang w:val="en-US"/>
+              </w:rPr>
+              <w:t xml:space="preserve">        "</w:t>
+            </w:r>
+            <w:proofErr w:type="spellStart"/>
+            <w:r>
+              <w:rPr>
+                <w:rFonts w:ascii="Consolas" w:hAnsi="Consolas" w:cs="Consolas"/>
+                <w:b/>
+                <w:color w:val="4A442A" w:themeColor="background2" w:themeShade="40"/>
+                <w:sz w:val="20"/>
+                <w:lang w:val="en-US"/>
+              </w:rPr>
+              <w:t>thres</w:t>
+            </w:r>
+            <w:proofErr w:type="spellEnd"/>
+            <w:r>
+              <w:rPr>
+                <w:rFonts w:ascii="Consolas" w:hAnsi="Consolas" w:cs="Consolas"/>
+                <w:b/>
+                <w:color w:val="4A442A" w:themeColor="background2" w:themeShade="40"/>
+                <w:sz w:val="20"/>
+                <w:lang w:val="en-US"/>
+              </w:rPr>
+              <w:t>": 0.</w:t>
+            </w:r>
+            <w:r>
+              <w:rPr>
+                <w:rFonts w:ascii="Consolas" w:hAnsi="Consolas" w:cs="Consolas"/>
+                <w:b/>
+                <w:color w:val="4A442A" w:themeColor="background2" w:themeShade="40"/>
+                <w:sz w:val="20"/>
+                <w:lang w:val="en-US"/>
+              </w:rPr>
+              <w:t>00</w:t>
+            </w:r>
+            <w:r>
+              <w:rPr>
+                <w:rFonts w:ascii="Consolas" w:hAnsi="Consolas" w:cs="Consolas"/>
+                <w:b/>
+                <w:color w:val="4A442A" w:themeColor="background2" w:themeShade="40"/>
+                <w:sz w:val="20"/>
+                <w:lang w:val="en-US"/>
+              </w:rPr>
+              <w:t>1</w:t>
+            </w:r>
+          </w:p>
+          <w:p>
+            <w:pPr>
+              <w:ind w:left="709" w:right="926"/>
+              <w:rPr>
+                <w:rFonts w:ascii="Consolas" w:hAnsi="Consolas" w:cs="Consolas"/>
+                <w:b/>
+                <w:color w:val="4A442A" w:themeColor="background2" w:themeShade="40"/>
+                <w:sz w:val="20"/>
+                <w:lang w:val="en-US"/>
+              </w:rPr>
+            </w:pPr>
+            <w:r>
+              <w:rPr>
+                <w:rFonts w:ascii="Consolas" w:hAnsi="Consolas" w:cs="Consolas"/>
+                <w:b/>
+                <w:color w:val="4A442A" w:themeColor="background2" w:themeShade="40"/>
+                <w:sz w:val="20"/>
+                <w:lang w:val="en-US"/>
+              </w:rPr>
+              <w:t xml:space="preserve">      }</w:t>
+            </w:r>
+          </w:p>
+          <w:p>
+            <w:pPr>
+              <w:ind w:left="709" w:right="926"/>
+              <w:rPr>
+                <w:rFonts w:ascii="Consolas" w:hAnsi="Consolas" w:cs="Consolas"/>
+                <w:b/>
+                <w:color w:val="4A442A" w:themeColor="background2" w:themeShade="40"/>
+                <w:sz w:val="20"/>
+                <w:lang w:val="en-US"/>
+              </w:rPr>
+            </w:pPr>
+            <w:r>
+              <w:rPr>
+                <w:rFonts w:ascii="Consolas" w:hAnsi="Consolas" w:cs="Consolas"/>
+                <w:b/>
+                <w:color w:val="4A442A" w:themeColor="background2" w:themeShade="40"/>
+                <w:sz w:val="20"/>
+                <w:lang w:val="en-US"/>
+              </w:rPr>
               <w:t xml:space="preserve">    },</w:t>
             </w:r>
           </w:p>
@@ -21680,19 +23878,7 @@
                 <w:sz w:val="20"/>
                 <w:lang w:val="en-US"/>
               </w:rPr>
-              <w:t>verb</w:t>
-            </w:r>
-            <w:bookmarkStart w:id="0" w:name="_GoBack"/>
-            <w:bookmarkEnd w:id="0"/>
-            <w:r>
-              <w:rPr>
-                <w:rFonts w:ascii="Consolas" w:hAnsi="Consolas" w:cs="Consolas"/>
-                <w:b/>
-                <w:color w:val="4A442A" w:themeColor="background2" w:themeShade="40"/>
-                <w:sz w:val="20"/>
-                <w:lang w:val="en-US"/>
-              </w:rPr>
-              <w:t>osity</w:t>
+              <w:t>verbosity</w:t>
             </w:r>
             <w:r>
               <w:rPr>
@@ -22681,6 +24867,94 @@
                 <w:lang w:val="en-US"/>
               </w:rPr>
               <w:t>freq</w:t>
+            </w:r>
+            <w:proofErr w:type="spellEnd"/>
+            <w:r>
+              <w:rPr>
+                <w:rFonts w:ascii="Consolas" w:hAnsi="Consolas" w:cs="Consolas"/>
+                <w:b/>
+                <w:color w:val="4A442A" w:themeColor="background2" w:themeShade="40"/>
+                <w:sz w:val="20"/>
+                <w:lang w:val="en-US"/>
+              </w:rPr>
+              <w:t>": 1.72262597077588</w:t>
+            </w:r>
+          </w:p>
+          <w:p>
+            <w:pPr>
+              <w:ind w:left="709" w:right="926"/>
+              <w:rPr>
+                <w:rFonts w:ascii="Consolas" w:hAnsi="Consolas" w:cs="Consolas"/>
+                <w:b/>
+                <w:color w:val="4A442A" w:themeColor="background2" w:themeShade="40"/>
+                <w:sz w:val="20"/>
+                <w:lang w:val="en-US"/>
+              </w:rPr>
+            </w:pPr>
+            <w:r>
+              <w:rPr>
+                <w:rFonts w:ascii="Consolas" w:hAnsi="Consolas" w:cs="Consolas"/>
+                <w:b/>
+                <w:color w:val="4A442A" w:themeColor="background2" w:themeShade="40"/>
+                <w:sz w:val="20"/>
+                <w:lang w:val="en-US"/>
+              </w:rPr>
+              <w:t xml:space="preserve">      "</w:t>
+            </w:r>
+            <w:proofErr w:type="spellStart"/>
+            <w:r>
+              <w:rPr>
+                <w:rFonts w:ascii="Consolas" w:hAnsi="Consolas" w:cs="Consolas"/>
+                <w:b/>
+                <w:color w:val="4A442A" w:themeColor="background2" w:themeShade="40"/>
+                <w:sz w:val="20"/>
+                <w:lang w:val="en-US"/>
+              </w:rPr>
+              <w:t>thdA</w:t>
+            </w:r>
+            <w:proofErr w:type="spellEnd"/>
+            <w:r>
+              <w:rPr>
+                <w:rFonts w:ascii="Consolas" w:hAnsi="Consolas" w:cs="Consolas"/>
+                <w:b/>
+                <w:color w:val="4A442A" w:themeColor="background2" w:themeShade="40"/>
+                <w:sz w:val="20"/>
+                <w:lang w:val="en-US"/>
+              </w:rPr>
+              <w:t>": 1.72262597077588</w:t>
+            </w:r>
+          </w:p>
+          <w:p>
+            <w:pPr>
+              <w:ind w:left="709" w:right="926"/>
+              <w:rPr>
+                <w:rFonts w:ascii="Consolas" w:hAnsi="Consolas" w:cs="Consolas"/>
+                <w:b/>
+                <w:color w:val="4A442A" w:themeColor="background2" w:themeShade="40"/>
+                <w:sz w:val="20"/>
+                <w:lang w:val="en-US"/>
+              </w:rPr>
+            </w:pPr>
+            <w:r>
+              <w:rPr>
+                <w:rFonts w:ascii="Consolas" w:hAnsi="Consolas" w:cs="Consolas"/>
+                <w:b/>
+                <w:color w:val="4A442A" w:themeColor="background2" w:themeShade="40"/>
+                <w:sz w:val="20"/>
+                <w:lang w:val="en-US"/>
+              </w:rPr>
+              <w:t xml:space="preserve">      "</w:t>
+            </w:r>
+            <w:proofErr w:type="spellStart"/>
+            <w:r>
+              <w:rPr>
+                <w:rFonts w:ascii="Consolas" w:hAnsi="Consolas" w:cs="Consolas"/>
+                <w:b/>
+                <w:color w:val="4A442A" w:themeColor="background2" w:themeShade="40"/>
+                <w:sz w:val="20"/>
+                <w:lang w:val="en-US"/>
+              </w:rPr>
+              <w:t>thdV</w:t>
             </w:r>
             <w:proofErr w:type="spellEnd"/>
             <w:r>

</xml_diff>

<commit_message>
Terminado nuevo modelo de datos metering:* Realizando test con medidor YTL real. Depurando resultados al iniciar medidas a 15sec.
</commit_message>
<xml_diff>
--- a/doc/Componente AMManager.docx
+++ b/doc/Componente AMManager.docx
@@ -1529,18 +1529,26 @@
                 <w:b/>
                 <w:color w:val="4A442A" w:themeColor="background2" w:themeShade="40"/>
                 <w:sz w:val="20"/>
-                <w:lang w:val="en-US"/>
-              </w:rPr>
-            </w:pPr>
-            <w:r>
-              <w:rPr>
-                <w:rFonts w:ascii="Consolas" w:hAnsi="Consolas" w:cs="Consolas"/>
-                <w:b/>
-                <w:color w:val="4A442A" w:themeColor="background2" w:themeShade="40"/>
-                <w:sz w:val="20"/>
-                <w:lang w:val="en-US"/>
-              </w:rPr>
-              <w:t xml:space="preserve">    "</w:t>
+              </w:rPr>
+            </w:pPr>
+            <w:r>
+              <w:rPr>
+                <w:rFonts w:ascii="Consolas" w:hAnsi="Consolas" w:cs="Consolas"/>
+                <w:b/>
+                <w:color w:val="4A442A" w:themeColor="background2" w:themeShade="40"/>
+                <w:sz w:val="20"/>
+                <w:lang w:val="en-US"/>
+              </w:rPr>
+              <w:t xml:space="preserve">    </w:t>
+            </w:r>
+            <w:r>
+              <w:rPr>
+                <w:rFonts w:ascii="Consolas" w:hAnsi="Consolas" w:cs="Consolas"/>
+                <w:b/>
+                <w:color w:val="4A442A" w:themeColor="background2" w:themeShade="40"/>
+                <w:sz w:val="20"/>
+              </w:rPr>
+              <w:t>"</w:t>
             </w:r>
             <w:proofErr w:type="spellStart"/>
             <w:r>
@@ -1549,7 +1557,6 @@
                 <w:b/>
                 <w:color w:val="4A442A" w:themeColor="background2" w:themeShade="40"/>
                 <w:sz w:val="20"/>
-                <w:lang w:val="en-US"/>
               </w:rPr>
               <w:t>descr</w:t>
             </w:r>
@@ -1560,7 +1567,6 @@
                 <w:b/>
                 <w:color w:val="4A442A" w:themeColor="background2" w:themeShade="40"/>
                 <w:sz w:val="20"/>
-                <w:lang w:val="en-US"/>
               </w:rPr>
               <w:t>": ""</w:t>
             </w:r>
@@ -1573,16 +1579,14 @@
                 <w:b/>
                 <w:color w:val="4A442A" w:themeColor="background2" w:themeShade="40"/>
                 <w:sz w:val="20"/>
-                <w:lang w:val="en-US"/>
-              </w:rPr>
-            </w:pPr>
-            <w:r>
-              <w:rPr>
-                <w:rFonts w:ascii="Consolas" w:hAnsi="Consolas" w:cs="Consolas"/>
-                <w:b/>
-                <w:color w:val="4A442A" w:themeColor="background2" w:themeShade="40"/>
-                <w:sz w:val="20"/>
-                <w:lang w:val="en-US"/>
+              </w:rPr>
+            </w:pPr>
+            <w:r>
+              <w:rPr>
+                <w:rFonts w:ascii="Consolas" w:hAnsi="Consolas" w:cs="Consolas"/>
+                <w:b/>
+                <w:color w:val="4A442A" w:themeColor="background2" w:themeShade="40"/>
+                <w:sz w:val="20"/>
               </w:rPr>
               <w:t xml:space="preserve">  },</w:t>
             </w:r>
@@ -1595,16 +1599,14 @@
                 <w:b/>
                 <w:color w:val="4A442A" w:themeColor="background2" w:themeShade="40"/>
                 <w:sz w:val="20"/>
-                <w:lang w:val="en-US"/>
-              </w:rPr>
-            </w:pPr>
-            <w:r>
-              <w:rPr>
-                <w:rFonts w:ascii="Consolas" w:hAnsi="Consolas" w:cs="Consolas"/>
-                <w:b/>
-                <w:color w:val="4A442A" w:themeColor="background2" w:themeShade="40"/>
-                <w:sz w:val="20"/>
-                <w:lang w:val="en-US"/>
+              </w:rPr>
+            </w:pPr>
+            <w:r>
+              <w:rPr>
+                <w:rFonts w:ascii="Consolas" w:hAnsi="Consolas" w:cs="Consolas"/>
+                <w:b/>
+                <w:color w:val="4A442A" w:themeColor="background2" w:themeShade="40"/>
+                <w:sz w:val="20"/>
               </w:rPr>
               <w:t xml:space="preserve">  "data": </w:t>
             </w:r>
@@ -1615,9 +1617,8 @@
                 <w:b/>
                 <w:color w:val="4A442A" w:themeColor="background2" w:themeShade="40"/>
                 <w:sz w:val="20"/>
-                <w:lang w:val="en-US"/>
-              </w:rPr>
-              <w:t>metering:manager:cfg</w:t>
+              </w:rPr>
+              <w:t>metering:manager</w:t>
             </w:r>
             <w:proofErr w:type="spellEnd"/>
             <w:r>
@@ -1626,7 +1627,60 @@
                 <w:b/>
                 <w:color w:val="4A442A" w:themeColor="background2" w:themeShade="40"/>
                 <w:sz w:val="20"/>
-                <w:lang w:val="en-US"/>
+              </w:rPr>
+              <w:t xml:space="preserve"> </w:t>
+            </w:r>
+            <w:r>
+              <w:rPr>
+                <w:rFonts w:ascii="Consolas" w:hAnsi="Consolas" w:cs="Consolas"/>
+                <w:b/>
+                <w:color w:val="FF0000"/>
+                <w:sz w:val="20"/>
+              </w:rPr>
+              <w:t>[</w:t>
+            </w:r>
+            <w:r>
+              <w:rPr>
+                <w:rFonts w:ascii="Consolas" w:hAnsi="Consolas" w:cs="Consolas"/>
+                <w:b/>
+                <w:color w:val="FF0000"/>
+                <w:sz w:val="20"/>
+              </w:rPr>
+              <w:t>só</w:t>
+            </w:r>
+            <w:r>
+              <w:rPr>
+                <w:rFonts w:ascii="Consolas" w:hAnsi="Consolas" w:cs="Consolas"/>
+                <w:b/>
+                <w:color w:val="FF0000"/>
+                <w:sz w:val="20"/>
+              </w:rPr>
+              <w:t>lo contenido relativ</w:t>
+            </w:r>
+            <w:r>
+              <w:rPr>
+                <w:rFonts w:ascii="Consolas" w:hAnsi="Consolas" w:cs="Consolas"/>
+                <w:b/>
+                <w:color w:val="FF0000"/>
+                <w:sz w:val="20"/>
+              </w:rPr>
+              <w:t>o</w:t>
+            </w:r>
+            <w:r>
+              <w:rPr>
+                <w:rFonts w:ascii="Consolas" w:hAnsi="Consolas" w:cs="Consolas"/>
+                <w:b/>
+                <w:color w:val="FF0000"/>
+                <w:sz w:val="20"/>
+              </w:rPr>
+              <w:t xml:space="preserve"> a configuraciones]</w:t>
+            </w:r>
+            <w:r>
+              <w:rPr>
+                <w:rFonts w:ascii="Consolas" w:hAnsi="Consolas" w:cs="Consolas"/>
+                <w:b/>
+                <w:color w:val="4A442A" w:themeColor="background2" w:themeShade="40"/>
+                <w:sz w:val="20"/>
               </w:rPr>
               <w:t xml:space="preserve">  </w:t>
             </w:r>
@@ -1646,7 +1700,6 @@
                 <w:b/>
                 <w:color w:val="4A442A" w:themeColor="background2" w:themeShade="40"/>
                 <w:sz w:val="20"/>
-                <w:lang w:val="en-US"/>
               </w:rPr>
               <w:t>}</w:t>
             </w:r>
@@ -3616,7 +3669,7 @@
                 <w:sz w:val="20"/>
                 <w:szCs w:val="20"/>
               </w:rPr>
-              <w:t>metering:manager:cfg</w:t>
+              <w:t>metering:manager</w:t>
             </w:r>
             <w:proofErr w:type="spellEnd"/>
           </w:p>
@@ -4579,16 +4632,14 @@
                 <w:b/>
                 <w:color w:val="4A442A" w:themeColor="background2" w:themeShade="40"/>
                 <w:sz w:val="20"/>
-                <w:lang w:val="en-US"/>
-              </w:rPr>
-            </w:pPr>
-            <w:r>
-              <w:rPr>
-                <w:rFonts w:ascii="Consolas" w:hAnsi="Consolas" w:cs="Consolas"/>
-                <w:b/>
-                <w:color w:val="4A442A" w:themeColor="background2" w:themeShade="40"/>
-                <w:sz w:val="20"/>
-                <w:lang w:val="en-US"/>
+              </w:rPr>
+            </w:pPr>
+            <w:r>
+              <w:rPr>
+                <w:rFonts w:ascii="Consolas" w:hAnsi="Consolas" w:cs="Consolas"/>
+                <w:b/>
+                <w:color w:val="4A442A" w:themeColor="background2" w:themeShade="40"/>
+                <w:sz w:val="20"/>
               </w:rPr>
               <w:t xml:space="preserve">  "data": </w:t>
             </w:r>
@@ -4599,11 +4650,91 @@
                 <w:b/>
                 <w:color w:val="4A442A" w:themeColor="background2" w:themeShade="40"/>
                 <w:sz w:val="20"/>
-                <w:lang w:val="en-US"/>
-              </w:rPr>
-              <w:t>metering:manager:stat</w:t>
+              </w:rPr>
+              <w:t>metering:manager</w:t>
             </w:r>
             <w:proofErr w:type="spellEnd"/>
+            <w:r>
+              <w:rPr>
+                <w:rFonts w:ascii="Consolas" w:hAnsi="Consolas" w:cs="Consolas"/>
+                <w:b/>
+                <w:color w:val="4A442A" w:themeColor="background2" w:themeShade="40"/>
+                <w:sz w:val="20"/>
+              </w:rPr>
+              <w:t xml:space="preserve"> </w:t>
+            </w:r>
+            <w:r>
+              <w:rPr>
+                <w:rFonts w:ascii="Consolas" w:hAnsi="Consolas" w:cs="Consolas"/>
+                <w:b/>
+                <w:color w:val="FF0000"/>
+                <w:sz w:val="20"/>
+              </w:rPr>
+              <w:t>[</w:t>
+            </w:r>
+            <w:r>
+              <w:rPr>
+                <w:rFonts w:ascii="Consolas" w:hAnsi="Consolas" w:cs="Consolas"/>
+                <w:b/>
+                <w:color w:val="FF0000"/>
+                <w:sz w:val="20"/>
+              </w:rPr>
+              <w:t>só</w:t>
+            </w:r>
+            <w:r>
+              <w:rPr>
+                <w:rFonts w:ascii="Consolas" w:hAnsi="Consolas" w:cs="Consolas"/>
+                <w:b/>
+                <w:color w:val="FF0000"/>
+                <w:sz w:val="20"/>
+              </w:rPr>
+              <w:t>lo contenido relativ</w:t>
+            </w:r>
+            <w:r>
+              <w:rPr>
+                <w:rFonts w:ascii="Consolas" w:hAnsi="Consolas" w:cs="Consolas"/>
+                <w:b/>
+                <w:color w:val="FF0000"/>
+                <w:sz w:val="20"/>
+              </w:rPr>
+              <w:t>o</w:t>
+            </w:r>
+            <w:r>
+              <w:rPr>
+                <w:rFonts w:ascii="Consolas" w:hAnsi="Consolas" w:cs="Consolas"/>
+                <w:b/>
+                <w:color w:val="FF0000"/>
+                <w:sz w:val="20"/>
+              </w:rPr>
+              <w:t xml:space="preserve"> </w:t>
+            </w:r>
+            <w:r>
+              <w:rPr>
+                <w:rFonts w:ascii="Consolas" w:hAnsi="Consolas" w:cs="Consolas"/>
+                <w:b/>
+                <w:color w:val="FF0000"/>
+                <w:sz w:val="20"/>
+              </w:rPr>
+              <w:t>al estado</w:t>
+            </w:r>
+            <w:r>
+              <w:rPr>
+                <w:rFonts w:ascii="Consolas" w:hAnsi="Consolas" w:cs="Consolas"/>
+                <w:b/>
+                <w:color w:val="FF0000"/>
+                <w:sz w:val="20"/>
+              </w:rPr>
+              <w:t>]</w:t>
+            </w:r>
+            <w:r>
+              <w:rPr>
+                <w:rFonts w:ascii="Consolas" w:hAnsi="Consolas" w:cs="Consolas"/>
+                <w:b/>
+                <w:color w:val="4A442A" w:themeColor="background2" w:themeShade="40"/>
+                <w:sz w:val="20"/>
+              </w:rPr>
+              <w:t xml:space="preserve">  </w:t>
+            </w:r>
           </w:p>
           <w:p>
             <w:pPr>
@@ -4634,6 +4765,7 @@
                 <w:rFonts w:ascii="Consolas" w:hAnsi="Consolas" w:cs="Consolas"/>
                 <w:color w:val="4A442A" w:themeColor="background2" w:themeShade="40"/>
                 <w:sz w:val="20"/>
+                <w:lang w:val="en-US"/>
               </w:rPr>
             </w:pPr>
           </w:p>
@@ -4656,6 +4788,7 @@
                 <w:rFonts w:ascii="Consolas" w:hAnsi="Consolas" w:cs="Consolas"/>
                 <w:color w:val="4A442A" w:themeColor="background2" w:themeShade="40"/>
                 <w:sz w:val="6"/>
+                <w:lang w:val="en-US"/>
               </w:rPr>
             </w:pPr>
           </w:p>
@@ -4779,17 +4912,7 @@
                 <w:color w:val="4A442A" w:themeColor="background2" w:themeShade="40"/>
                 <w:sz w:val="20"/>
               </w:rPr>
-              <w:t>Objeto que contiene una cabecera con información común a todas las resp</w:t>
-            </w:r>
-            <w:bookmarkStart w:id="0" w:name="_GoBack"/>
-            <w:bookmarkEnd w:id="0"/>
-            <w:r>
-              <w:rPr>
-                <w:rFonts w:ascii="Consolas" w:hAnsi="Consolas" w:cs="Consolas"/>
-                <w:color w:val="4A442A" w:themeColor="background2" w:themeShade="40"/>
-                <w:sz w:val="20"/>
-              </w:rPr>
-              <w:t>uestas.</w:t>
+              <w:t>Objeto que contiene una cabecera con información común a todas las respuestas.</w:t>
             </w:r>
           </w:p>
         </w:tc>
@@ -4917,7 +5040,7 @@
                 <w:sz w:val="20"/>
                 <w:szCs w:val="20"/>
               </w:rPr>
-              <w:t>metering:manager:stat</w:t>
+              <w:t>metering:manager</w:t>
             </w:r>
             <w:proofErr w:type="spellEnd"/>
           </w:p>
@@ -5338,16 +5461,14 @@
                 <w:b/>
                 <w:color w:val="4A442A" w:themeColor="background2" w:themeShade="40"/>
                 <w:sz w:val="20"/>
-                <w:lang w:val="en-US"/>
-              </w:rPr>
-            </w:pPr>
-            <w:r>
-              <w:rPr>
-                <w:rFonts w:ascii="Consolas" w:hAnsi="Consolas" w:cs="Consolas"/>
-                <w:b/>
-                <w:color w:val="4A442A" w:themeColor="background2" w:themeShade="40"/>
-                <w:sz w:val="20"/>
-                <w:lang w:val="en-US"/>
+              </w:rPr>
+            </w:pPr>
+            <w:r>
+              <w:rPr>
+                <w:rFonts w:ascii="Consolas" w:hAnsi="Consolas" w:cs="Consolas"/>
+                <w:b/>
+                <w:color w:val="4A442A" w:themeColor="background2" w:themeShade="40"/>
+                <w:sz w:val="20"/>
               </w:rPr>
               <w:t xml:space="preserve">  "data": </w:t>
             </w:r>
@@ -5358,11 +5479,73 @@
                 <w:b/>
                 <w:color w:val="4A442A" w:themeColor="background2" w:themeShade="40"/>
                 <w:sz w:val="20"/>
-                <w:lang w:val="en-US"/>
-              </w:rPr>
-              <w:t>metering:manager:cfg</w:t>
+              </w:rPr>
+              <w:t>metering:manager</w:t>
             </w:r>
             <w:proofErr w:type="spellEnd"/>
+            <w:r>
+              <w:rPr>
+                <w:rFonts w:ascii="Consolas" w:hAnsi="Consolas" w:cs="Consolas"/>
+                <w:b/>
+                <w:color w:val="4A442A" w:themeColor="background2" w:themeShade="40"/>
+                <w:sz w:val="20"/>
+              </w:rPr>
+              <w:t xml:space="preserve"> </w:t>
+            </w:r>
+            <w:r>
+              <w:rPr>
+                <w:rFonts w:ascii="Consolas" w:hAnsi="Consolas" w:cs="Consolas"/>
+                <w:b/>
+                <w:color w:val="FF0000"/>
+                <w:sz w:val="20"/>
+              </w:rPr>
+              <w:t>[</w:t>
+            </w:r>
+            <w:r>
+              <w:rPr>
+                <w:rFonts w:ascii="Consolas" w:hAnsi="Consolas" w:cs="Consolas"/>
+                <w:b/>
+                <w:color w:val="FF0000"/>
+                <w:sz w:val="20"/>
+              </w:rPr>
+              <w:t>só</w:t>
+            </w:r>
+            <w:r>
+              <w:rPr>
+                <w:rFonts w:ascii="Consolas" w:hAnsi="Consolas" w:cs="Consolas"/>
+                <w:b/>
+                <w:color w:val="FF0000"/>
+                <w:sz w:val="20"/>
+              </w:rPr>
+              <w:t>lo contenido relativ</w:t>
+            </w:r>
+            <w:r>
+              <w:rPr>
+                <w:rFonts w:ascii="Consolas" w:hAnsi="Consolas" w:cs="Consolas"/>
+                <w:b/>
+                <w:color w:val="FF0000"/>
+                <w:sz w:val="20"/>
+              </w:rPr>
+              <w:t>o</w:t>
+            </w:r>
+            <w:r>
+              <w:rPr>
+                <w:rFonts w:ascii="Consolas" w:hAnsi="Consolas" w:cs="Consolas"/>
+                <w:b/>
+                <w:color w:val="FF0000"/>
+                <w:sz w:val="20"/>
+              </w:rPr>
+              <w:t xml:space="preserve"> a configuraciones]</w:t>
+            </w:r>
+            <w:r>
+              <w:rPr>
+                <w:rFonts w:ascii="Consolas" w:hAnsi="Consolas" w:cs="Consolas"/>
+                <w:b/>
+                <w:color w:val="4A442A" w:themeColor="background2" w:themeShade="40"/>
+                <w:sz w:val="20"/>
+              </w:rPr>
+              <w:t xml:space="preserve">  </w:t>
+            </w:r>
           </w:p>
           <w:p>
             <w:pPr>
@@ -5393,6 +5576,7 @@
                 <w:rFonts w:ascii="Consolas" w:hAnsi="Consolas" w:cs="Consolas"/>
                 <w:color w:val="4A442A" w:themeColor="background2" w:themeShade="40"/>
                 <w:sz w:val="20"/>
+                <w:lang w:val="en-US"/>
               </w:rPr>
             </w:pPr>
           </w:p>
@@ -5415,6 +5599,7 @@
                 <w:rFonts w:ascii="Consolas" w:hAnsi="Consolas" w:cs="Consolas"/>
                 <w:color w:val="4A442A" w:themeColor="background2" w:themeShade="40"/>
                 <w:sz w:val="6"/>
+                <w:lang w:val="en-US"/>
               </w:rPr>
             </w:pPr>
           </w:p>
@@ -5574,16 +5759,7 @@
                 <w:sz w:val="20"/>
                 <w:szCs w:val="20"/>
               </w:rPr>
-              <w:t>metering:manager:</w:t>
-            </w:r>
-            <w:r>
-              <w:rPr>
-                <w:rFonts w:ascii="Consolas" w:hAnsi="Consolas" w:cs="Consolas"/>
-                <w:color w:val="2A00FF"/>
-                <w:sz w:val="20"/>
-                <w:szCs w:val="20"/>
-              </w:rPr>
-              <w:t>cfg</w:t>
+              <w:t>metering:manager</w:t>
             </w:r>
             <w:proofErr w:type="spellEnd"/>
           </w:p>
@@ -6075,16 +6251,14 @@
                 <w:b/>
                 <w:color w:val="4A442A" w:themeColor="background2" w:themeShade="40"/>
                 <w:sz w:val="20"/>
-                <w:lang w:val="en-US"/>
-              </w:rPr>
-            </w:pPr>
-            <w:r>
-              <w:rPr>
-                <w:rFonts w:ascii="Consolas" w:hAnsi="Consolas" w:cs="Consolas"/>
-                <w:b/>
-                <w:color w:val="4A442A" w:themeColor="background2" w:themeShade="40"/>
-                <w:sz w:val="20"/>
-                <w:lang w:val="en-US"/>
+              </w:rPr>
+            </w:pPr>
+            <w:r>
+              <w:rPr>
+                <w:rFonts w:ascii="Consolas" w:hAnsi="Consolas" w:cs="Consolas"/>
+                <w:b/>
+                <w:color w:val="4A442A" w:themeColor="background2" w:themeShade="40"/>
+                <w:sz w:val="20"/>
               </w:rPr>
               <w:t xml:space="preserve">  "data": </w:t>
             </w:r>
@@ -6095,11 +6269,73 @@
                 <w:b/>
                 <w:color w:val="4A442A" w:themeColor="background2" w:themeShade="40"/>
                 <w:sz w:val="20"/>
-                <w:lang w:val="en-US"/>
-              </w:rPr>
-              <w:t>metering:manager:cfg</w:t>
+              </w:rPr>
+              <w:t>metering:manager</w:t>
             </w:r>
             <w:proofErr w:type="spellEnd"/>
+            <w:r>
+              <w:rPr>
+                <w:rFonts w:ascii="Consolas" w:hAnsi="Consolas" w:cs="Consolas"/>
+                <w:b/>
+                <w:color w:val="4A442A" w:themeColor="background2" w:themeShade="40"/>
+                <w:sz w:val="20"/>
+              </w:rPr>
+              <w:t xml:space="preserve">  </w:t>
+            </w:r>
+            <w:r>
+              <w:rPr>
+                <w:rFonts w:ascii="Consolas" w:hAnsi="Consolas" w:cs="Consolas"/>
+                <w:b/>
+                <w:color w:val="FF0000"/>
+                <w:sz w:val="20"/>
+              </w:rPr>
+              <w:t>[</w:t>
+            </w:r>
+            <w:r>
+              <w:rPr>
+                <w:rFonts w:ascii="Consolas" w:hAnsi="Consolas" w:cs="Consolas"/>
+                <w:b/>
+                <w:color w:val="FF0000"/>
+                <w:sz w:val="20"/>
+              </w:rPr>
+              <w:t>só</w:t>
+            </w:r>
+            <w:r>
+              <w:rPr>
+                <w:rFonts w:ascii="Consolas" w:hAnsi="Consolas" w:cs="Consolas"/>
+                <w:b/>
+                <w:color w:val="FF0000"/>
+                <w:sz w:val="20"/>
+              </w:rPr>
+              <w:t>lo contenido relativ</w:t>
+            </w:r>
+            <w:r>
+              <w:rPr>
+                <w:rFonts w:ascii="Consolas" w:hAnsi="Consolas" w:cs="Consolas"/>
+                <w:b/>
+                <w:color w:val="FF0000"/>
+                <w:sz w:val="20"/>
+              </w:rPr>
+              <w:t>o</w:t>
+            </w:r>
+            <w:r>
+              <w:rPr>
+                <w:rFonts w:ascii="Consolas" w:hAnsi="Consolas" w:cs="Consolas"/>
+                <w:b/>
+                <w:color w:val="FF0000"/>
+                <w:sz w:val="20"/>
+              </w:rPr>
+              <w:t xml:space="preserve"> a configuraciones]</w:t>
+            </w:r>
+            <w:r>
+              <w:rPr>
+                <w:rFonts w:ascii="Consolas" w:hAnsi="Consolas" w:cs="Consolas"/>
+                <w:b/>
+                <w:color w:val="4A442A" w:themeColor="background2" w:themeShade="40"/>
+                <w:sz w:val="20"/>
+              </w:rPr>
+              <w:t xml:space="preserve">  </w:t>
+            </w:r>
           </w:p>
           <w:p>
             <w:pPr>
@@ -6130,6 +6366,7 @@
                 <w:rFonts w:ascii="Consolas" w:hAnsi="Consolas" w:cs="Consolas"/>
                 <w:color w:val="4A442A" w:themeColor="background2" w:themeShade="40"/>
                 <w:sz w:val="20"/>
+                <w:lang w:val="en-US"/>
               </w:rPr>
             </w:pPr>
           </w:p>
@@ -6152,6 +6389,7 @@
                 <w:rFonts w:ascii="Consolas" w:hAnsi="Consolas" w:cs="Consolas"/>
                 <w:color w:val="4A442A" w:themeColor="background2" w:themeShade="40"/>
                 <w:sz w:val="6"/>
+                <w:lang w:val="en-US"/>
               </w:rPr>
             </w:pPr>
           </w:p>
@@ -6166,6 +6404,7 @@
           <w:b/>
           <w:sz w:val="20"/>
           <w:u w:val="single"/>
+          <w:lang w:val="en-US"/>
         </w:rPr>
       </w:pPr>
     </w:p>
@@ -6174,6 +6413,7 @@
         <w:ind w:left="709" w:right="926"/>
         <w:rPr>
           <w:rFonts w:ascii="Verdana" w:hAnsi="Verdana" w:cs="Consolas"/>
+          <w:lang w:val="en-US"/>
         </w:rPr>
       </w:pPr>
     </w:p>
@@ -6182,6 +6422,7 @@
         <w:ind w:left="709" w:right="926"/>
         <w:rPr>
           <w:rFonts w:ascii="Verdana" w:hAnsi="Verdana" w:cs="Consolas"/>
+          <w:lang w:val="en-US"/>
         </w:rPr>
       </w:pPr>
     </w:p>
@@ -6540,7 +6781,6 @@
                 <w:b/>
                 <w:color w:val="4A442A" w:themeColor="background2" w:themeShade="40"/>
                 <w:sz w:val="20"/>
-                <w:lang w:val="en-US"/>
               </w:rPr>
             </w:pPr>
           </w:p>
@@ -6561,11 +6801,91 @@
                 <w:b/>
                 <w:color w:val="4A442A" w:themeColor="background2" w:themeShade="40"/>
                 <w:sz w:val="20"/>
-                <w:lang w:val="en-US"/>
-              </w:rPr>
-              <w:t>metering:manager:stat</w:t>
+              </w:rPr>
+              <w:t>metering:manager</w:t>
             </w:r>
             <w:proofErr w:type="spellEnd"/>
+            <w:r>
+              <w:rPr>
+                <w:rFonts w:ascii="Consolas" w:hAnsi="Consolas" w:cs="Consolas"/>
+                <w:b/>
+                <w:color w:val="4A442A" w:themeColor="background2" w:themeShade="40"/>
+                <w:sz w:val="20"/>
+              </w:rPr>
+              <w:t xml:space="preserve"> </w:t>
+            </w:r>
+            <w:r>
+              <w:rPr>
+                <w:rFonts w:ascii="Consolas" w:hAnsi="Consolas" w:cs="Consolas"/>
+                <w:b/>
+                <w:color w:val="FF0000"/>
+                <w:sz w:val="20"/>
+              </w:rPr>
+              <w:t>[</w:t>
+            </w:r>
+            <w:r>
+              <w:rPr>
+                <w:rFonts w:ascii="Consolas" w:hAnsi="Consolas" w:cs="Consolas"/>
+                <w:b/>
+                <w:color w:val="FF0000"/>
+                <w:sz w:val="20"/>
+              </w:rPr>
+              <w:t>só</w:t>
+            </w:r>
+            <w:r>
+              <w:rPr>
+                <w:rFonts w:ascii="Consolas" w:hAnsi="Consolas" w:cs="Consolas"/>
+                <w:b/>
+                <w:color w:val="FF0000"/>
+                <w:sz w:val="20"/>
+              </w:rPr>
+              <w:t>lo contenido relativ</w:t>
+            </w:r>
+            <w:r>
+              <w:rPr>
+                <w:rFonts w:ascii="Consolas" w:hAnsi="Consolas" w:cs="Consolas"/>
+                <w:b/>
+                <w:color w:val="FF0000"/>
+                <w:sz w:val="20"/>
+              </w:rPr>
+              <w:t>o</w:t>
+            </w:r>
+            <w:r>
+              <w:rPr>
+                <w:rFonts w:ascii="Consolas" w:hAnsi="Consolas" w:cs="Consolas"/>
+                <w:b/>
+                <w:color w:val="FF0000"/>
+                <w:sz w:val="20"/>
+              </w:rPr>
+              <w:t xml:space="preserve"> </w:t>
+            </w:r>
+            <w:r>
+              <w:rPr>
+                <w:rFonts w:ascii="Consolas" w:hAnsi="Consolas" w:cs="Consolas"/>
+                <w:b/>
+                <w:color w:val="FF0000"/>
+                <w:sz w:val="20"/>
+              </w:rPr>
+              <w:t>al estado</w:t>
+            </w:r>
+            <w:r>
+              <w:rPr>
+                <w:rFonts w:ascii="Consolas" w:hAnsi="Consolas" w:cs="Consolas"/>
+                <w:b/>
+                <w:color w:val="FF0000"/>
+                <w:sz w:val="20"/>
+              </w:rPr>
+              <w:t>]</w:t>
+            </w:r>
+            <w:r>
+              <w:rPr>
+                <w:rFonts w:ascii="Consolas" w:hAnsi="Consolas" w:cs="Consolas"/>
+                <w:b/>
+                <w:color w:val="4A442A" w:themeColor="background2" w:themeShade="40"/>
+                <w:sz w:val="20"/>
+              </w:rPr>
+              <w:t xml:space="preserve">  </w:t>
+            </w:r>
           </w:p>
           <w:p>
             <w:pPr>
@@ -6641,7 +6961,17 @@
                 <w:color w:val="4A442A" w:themeColor="background2" w:themeShade="40"/>
                 <w:sz w:val="20"/>
               </w:rPr>
-              <w:t xml:space="preserve">Objeto que incluye todas las variables que conforman </w:t>
+              <w:t xml:space="preserve">Objeto que incluye todas las variables que </w:t>
+            </w:r>
+            <w:bookmarkStart w:id="0" w:name="_GoBack"/>
+            <w:bookmarkEnd w:id="0"/>
+            <w:r>
+              <w:rPr>
+                <w:rFonts w:ascii="Consolas" w:hAnsi="Consolas" w:cs="Consolas"/>
+                <w:color w:val="4A442A" w:themeColor="background2" w:themeShade="40"/>
+                <w:sz w:val="20"/>
+              </w:rPr>
+              <w:t xml:space="preserve">conforman </w:t>
             </w:r>
             <w:r>
               <w:rPr>
@@ -6659,7 +6989,7 @@
                 <w:sz w:val="20"/>
                 <w:szCs w:val="20"/>
               </w:rPr>
-              <w:t>metering:manager:stat</w:t>
+              <w:t>metering:manager</w:t>
             </w:r>
             <w:proofErr w:type="spellEnd"/>
           </w:p>

</xml_diff>

<commit_message>
Hablilito notificaciones forzadas de medida
</commit_message>
<xml_diff>
--- a/doc/Componente AMManager.docx
+++ b/doc/Componente AMManager.docx
@@ -4566,18 +4566,26 @@
                 <w:b/>
                 <w:color w:val="4A442A" w:themeColor="background2" w:themeShade="40"/>
                 <w:sz w:val="20"/>
-                <w:lang w:val="en-US"/>
-              </w:rPr>
-            </w:pPr>
-            <w:r>
-              <w:rPr>
-                <w:rFonts w:ascii="Consolas" w:hAnsi="Consolas" w:cs="Consolas"/>
-                <w:b/>
-                <w:color w:val="4A442A" w:themeColor="background2" w:themeShade="40"/>
-                <w:sz w:val="20"/>
-                <w:lang w:val="en-US"/>
-              </w:rPr>
-              <w:t xml:space="preserve">    "</w:t>
+              </w:rPr>
+            </w:pPr>
+            <w:r>
+              <w:rPr>
+                <w:rFonts w:ascii="Consolas" w:hAnsi="Consolas" w:cs="Consolas"/>
+                <w:b/>
+                <w:color w:val="4A442A" w:themeColor="background2" w:themeShade="40"/>
+                <w:sz w:val="20"/>
+                <w:lang w:val="en-US"/>
+              </w:rPr>
+              <w:t xml:space="preserve">    </w:t>
+            </w:r>
+            <w:r>
+              <w:rPr>
+                <w:rFonts w:ascii="Consolas" w:hAnsi="Consolas" w:cs="Consolas"/>
+                <w:b/>
+                <w:color w:val="4A442A" w:themeColor="background2" w:themeShade="40"/>
+                <w:sz w:val="20"/>
+              </w:rPr>
+              <w:t>"</w:t>
             </w:r>
             <w:proofErr w:type="spellStart"/>
             <w:r>
@@ -4586,7 +4594,6 @@
                 <w:b/>
                 <w:color w:val="4A442A" w:themeColor="background2" w:themeShade="40"/>
                 <w:sz w:val="20"/>
-                <w:lang w:val="en-US"/>
               </w:rPr>
               <w:t>descr</w:t>
             </w:r>
@@ -4597,7 +4604,6 @@
                 <w:b/>
                 <w:color w:val="4A442A" w:themeColor="background2" w:themeShade="40"/>
                 <w:sz w:val="20"/>
-                <w:lang w:val="en-US"/>
               </w:rPr>
               <w:t>": ""</w:t>
             </w:r>
@@ -4610,16 +4616,14 @@
                 <w:b/>
                 <w:color w:val="4A442A" w:themeColor="background2" w:themeShade="40"/>
                 <w:sz w:val="20"/>
-                <w:lang w:val="en-US"/>
-              </w:rPr>
-            </w:pPr>
-            <w:r>
-              <w:rPr>
-                <w:rFonts w:ascii="Consolas" w:hAnsi="Consolas" w:cs="Consolas"/>
-                <w:b/>
-                <w:color w:val="4A442A" w:themeColor="background2" w:themeShade="40"/>
-                <w:sz w:val="20"/>
-                <w:lang w:val="en-US"/>
+              </w:rPr>
+            </w:pPr>
+            <w:r>
+              <w:rPr>
+                <w:rFonts w:ascii="Consolas" w:hAnsi="Consolas" w:cs="Consolas"/>
+                <w:b/>
+                <w:color w:val="4A442A" w:themeColor="background2" w:themeShade="40"/>
+                <w:sz w:val="20"/>
               </w:rPr>
               <w:t xml:space="preserve">  },</w:t>
             </w:r>
@@ -5363,28 +5367,25 @@
                 <w:b/>
                 <w:color w:val="4A442A" w:themeColor="background2" w:themeShade="40"/>
                 <w:sz w:val="20"/>
-                <w:lang w:val="en-US"/>
-              </w:rPr>
-            </w:pPr>
-          </w:p>
-          <w:p>
-            <w:pPr>
-              <w:ind w:left="709" w:right="926"/>
-              <w:rPr>
-                <w:rFonts w:ascii="Consolas" w:hAnsi="Consolas" w:cs="Consolas"/>
-                <w:b/>
-                <w:color w:val="4A442A" w:themeColor="background2" w:themeShade="40"/>
-                <w:sz w:val="20"/>
-                <w:lang w:val="en-US"/>
-              </w:rPr>
-            </w:pPr>
-            <w:r>
-              <w:rPr>
-                <w:rFonts w:ascii="Consolas" w:hAnsi="Consolas" w:cs="Consolas"/>
-                <w:b/>
-                <w:color w:val="4A442A" w:themeColor="background2" w:themeShade="40"/>
-                <w:sz w:val="20"/>
-                <w:lang w:val="en-US"/>
+              </w:rPr>
+            </w:pPr>
+          </w:p>
+          <w:p>
+            <w:pPr>
+              <w:ind w:left="709" w:right="926"/>
+              <w:rPr>
+                <w:rFonts w:ascii="Consolas" w:hAnsi="Consolas" w:cs="Consolas"/>
+                <w:b/>
+                <w:color w:val="4A442A" w:themeColor="background2" w:themeShade="40"/>
+                <w:sz w:val="20"/>
+              </w:rPr>
+            </w:pPr>
+            <w:r>
+              <w:rPr>
+                <w:rFonts w:ascii="Consolas" w:hAnsi="Consolas" w:cs="Consolas"/>
+                <w:b/>
+                <w:color w:val="4A442A" w:themeColor="background2" w:themeShade="40"/>
+                <w:sz w:val="20"/>
               </w:rPr>
               <w:t>{</w:t>
             </w:r>
@@ -5397,16 +5398,14 @@
                 <w:b/>
                 <w:color w:val="4A442A" w:themeColor="background2" w:themeShade="40"/>
                 <w:sz w:val="20"/>
-                <w:lang w:val="en-US"/>
-              </w:rPr>
-            </w:pPr>
-            <w:r>
-              <w:rPr>
-                <w:rFonts w:ascii="Consolas" w:hAnsi="Consolas" w:cs="Consolas"/>
-                <w:b/>
-                <w:color w:val="4A442A" w:themeColor="background2" w:themeShade="40"/>
-                <w:sz w:val="20"/>
-                <w:lang w:val="en-US"/>
+              </w:rPr>
+            </w:pPr>
+            <w:r>
+              <w:rPr>
+                <w:rFonts w:ascii="Consolas" w:hAnsi="Consolas" w:cs="Consolas"/>
+                <w:b/>
+                <w:color w:val="4A442A" w:themeColor="background2" w:themeShade="40"/>
+                <w:sz w:val="20"/>
               </w:rPr>
               <w:t xml:space="preserve">  "</w:t>
             </w:r>
@@ -5417,7 +5416,6 @@
                 <w:b/>
                 <w:color w:val="4A442A" w:themeColor="background2" w:themeShade="40"/>
                 <w:sz w:val="20"/>
-                <w:lang w:val="en-US"/>
               </w:rPr>
               <w:t>idTrans</w:t>
             </w:r>
@@ -5428,29 +5426,8 @@
                 <w:b/>
                 <w:color w:val="4A442A" w:themeColor="background2" w:themeShade="40"/>
                 <w:sz w:val="20"/>
-                <w:lang w:val="en-US"/>
-              </w:rPr>
-              <w:t xml:space="preserve">": </w:t>
-            </w:r>
-            <w:r>
-              <w:rPr>
-                <w:rFonts w:ascii="Consolas" w:hAnsi="Consolas" w:cs="Consolas"/>
-                <w:b/>
-                <w:color w:val="4A442A" w:themeColor="background2" w:themeShade="40"/>
-                <w:sz w:val="20"/>
-                <w:lang w:val="en-US"/>
-              </w:rPr>
-              <w:t>3</w:t>
-            </w:r>
-            <w:r>
-              <w:rPr>
-                <w:rFonts w:ascii="Consolas" w:hAnsi="Consolas" w:cs="Consolas"/>
-                <w:b/>
-                <w:color w:val="4A442A" w:themeColor="background2" w:themeShade="40"/>
-                <w:sz w:val="20"/>
-                <w:lang w:val="en-US"/>
-              </w:rPr>
-              <w:t>,</w:t>
+              </w:rPr>
+              <w:t>": 3,</w:t>
             </w:r>
           </w:p>
           <w:p>
@@ -6185,18 +6162,26 @@
                 <w:b/>
                 <w:color w:val="4A442A" w:themeColor="background2" w:themeShade="40"/>
                 <w:sz w:val="20"/>
-                <w:lang w:val="en-US"/>
-              </w:rPr>
-            </w:pPr>
-            <w:r>
-              <w:rPr>
-                <w:rFonts w:ascii="Consolas" w:hAnsi="Consolas" w:cs="Consolas"/>
-                <w:b/>
-                <w:color w:val="4A442A" w:themeColor="background2" w:themeShade="40"/>
-                <w:sz w:val="20"/>
-                <w:lang w:val="en-US"/>
-              </w:rPr>
-              <w:t xml:space="preserve">    "</w:t>
+              </w:rPr>
+            </w:pPr>
+            <w:r>
+              <w:rPr>
+                <w:rFonts w:ascii="Consolas" w:hAnsi="Consolas" w:cs="Consolas"/>
+                <w:b/>
+                <w:color w:val="4A442A" w:themeColor="background2" w:themeShade="40"/>
+                <w:sz w:val="20"/>
+                <w:lang w:val="en-US"/>
+              </w:rPr>
+              <w:t xml:space="preserve">    </w:t>
+            </w:r>
+            <w:r>
+              <w:rPr>
+                <w:rFonts w:ascii="Consolas" w:hAnsi="Consolas" w:cs="Consolas"/>
+                <w:b/>
+                <w:color w:val="4A442A" w:themeColor="background2" w:themeShade="40"/>
+                <w:sz w:val="20"/>
+              </w:rPr>
+              <w:t>"</w:t>
             </w:r>
             <w:proofErr w:type="spellStart"/>
             <w:r>
@@ -6205,7 +6190,6 @@
                 <w:b/>
                 <w:color w:val="4A442A" w:themeColor="background2" w:themeShade="40"/>
                 <w:sz w:val="20"/>
-                <w:lang w:val="en-US"/>
               </w:rPr>
               <w:t>descr</w:t>
             </w:r>
@@ -6216,7 +6200,6 @@
                 <w:b/>
                 <w:color w:val="4A442A" w:themeColor="background2" w:themeShade="40"/>
                 <w:sz w:val="20"/>
-                <w:lang w:val="en-US"/>
               </w:rPr>
               <w:t>": ""</w:t>
             </w:r>
@@ -6229,16 +6212,14 @@
                 <w:b/>
                 <w:color w:val="4A442A" w:themeColor="background2" w:themeShade="40"/>
                 <w:sz w:val="20"/>
-                <w:lang w:val="en-US"/>
-              </w:rPr>
-            </w:pPr>
-            <w:r>
-              <w:rPr>
-                <w:rFonts w:ascii="Consolas" w:hAnsi="Consolas" w:cs="Consolas"/>
-                <w:b/>
-                <w:color w:val="4A442A" w:themeColor="background2" w:themeShade="40"/>
-                <w:sz w:val="20"/>
-                <w:lang w:val="en-US"/>
+              </w:rPr>
+            </w:pPr>
+            <w:r>
+              <w:rPr>
+                <w:rFonts w:ascii="Consolas" w:hAnsi="Consolas" w:cs="Consolas"/>
+                <w:b/>
+                <w:color w:val="4A442A" w:themeColor="background2" w:themeShade="40"/>
+                <w:sz w:val="20"/>
               </w:rPr>
               <w:t xml:space="preserve">  },</w:t>
             </w:r>
@@ -6410,7 +6391,7 @@
     </w:p>
     <w:p>
       <w:pPr>
-        <w:ind w:left="709" w:right="926"/>
+        <w:ind w:right="926"/>
         <w:rPr>
           <w:rFonts w:ascii="Verdana" w:hAnsi="Verdana" w:cs="Consolas"/>
           <w:lang w:val="en-US"/>
@@ -6423,6 +6404,370 @@
         <w:rPr>
           <w:rFonts w:ascii="Verdana" w:hAnsi="Verdana" w:cs="Consolas"/>
           <w:lang w:val="en-US"/>
+        </w:rPr>
+      </w:pPr>
+    </w:p>
+    <w:p>
+      <w:pPr>
+        <w:ind w:left="709" w:right="926"/>
+        <w:rPr>
+          <w:rFonts w:ascii="Verdana" w:hAnsi="Verdana" w:cs="Consolas"/>
+          <w:b/>
+          <w:sz w:val="28"/>
+        </w:rPr>
+      </w:pPr>
+      <w:r>
+        <w:rPr>
+          <w:rFonts w:ascii="Verdana" w:hAnsi="Verdana" w:cs="Consolas"/>
+          <w:b/>
+          <w:sz w:val="28"/>
+        </w:rPr>
+        <w:t>Solicitud para notificar la siguiente medida realizada</w:t>
+      </w:r>
+    </w:p>
+    <w:p>
+      <w:pPr>
+        <w:ind w:left="709" w:right="926"/>
+        <w:rPr>
+          <w:rFonts w:ascii="Verdana" w:hAnsi="Verdana" w:cs="Consolas"/>
+          <w:b/>
+        </w:rPr>
+      </w:pPr>
+    </w:p>
+    <w:p>
+      <w:pPr>
+        <w:ind w:left="709" w:right="926"/>
+        <w:rPr>
+          <w:rFonts w:ascii="Verdana" w:hAnsi="Verdana" w:cs="Consolas"/>
+          <w:b/>
+          <w:u w:val="single"/>
+        </w:rPr>
+      </w:pPr>
+      <w:r>
+        <w:rPr>
+          <w:rFonts w:ascii="Verdana" w:hAnsi="Verdana" w:cs="Consolas"/>
+          <w:b/>
+        </w:rPr>
+        <w:t xml:space="preserve">Ámbito: </w:t>
+      </w:r>
+      <w:r>
+        <w:rPr>
+          <w:rFonts w:ascii="Verdana" w:hAnsi="Verdana" w:cs="Consolas"/>
+        </w:rPr>
+        <w:t xml:space="preserve">Dispositivo </w:t>
+      </w:r>
+    </w:p>
+    <w:tbl>
+      <w:tblPr>
+        <w:tblStyle w:val="Tablaconcuadrcula"/>
+        <w:tblW w:w="19471" w:type="dxa"/>
+        <w:tblInd w:w="585" w:type="dxa"/>
+        <w:tblBorders>
+          <w:top w:val="single" w:sz="4" w:space="0" w:color="948A54" w:themeColor="background2" w:themeShade="80"/>
+          <w:left w:val="single" w:sz="4" w:space="0" w:color="948A54" w:themeColor="background2" w:themeShade="80"/>
+          <w:bottom w:val="single" w:sz="4" w:space="0" w:color="948A54" w:themeColor="background2" w:themeShade="80"/>
+          <w:right w:val="single" w:sz="4" w:space="0" w:color="948A54" w:themeColor="background2" w:themeShade="80"/>
+          <w:insideH w:val="single" w:sz="4" w:space="0" w:color="948A54" w:themeColor="background2" w:themeShade="80"/>
+          <w:insideV w:val="single" w:sz="4" w:space="0" w:color="948A54" w:themeColor="background2" w:themeShade="80"/>
+        </w:tblBorders>
+        <w:tblLook w:val="04A0" w:firstRow="1" w:lastRow="0" w:firstColumn="1" w:lastColumn="0" w:noHBand="0" w:noVBand="1"/>
+      </w:tblPr>
+      <w:tblGrid>
+        <w:gridCol w:w="4936"/>
+        <w:gridCol w:w="14535"/>
+      </w:tblGrid>
+      <w:tr>
+        <w:trPr>
+          <w:trHeight w:val="433"/>
+        </w:trPr>
+        <w:tc>
+          <w:tcPr>
+            <w:tcW w:w="4936" w:type="dxa"/>
+            <w:tcBorders>
+              <w:bottom w:val="single" w:sz="4" w:space="0" w:color="948A54" w:themeColor="background2" w:themeShade="80"/>
+            </w:tcBorders>
+            <w:shd w:val="clear" w:color="auto" w:fill="EEECE1" w:themeFill="background2"/>
+            <w:vAlign w:val="center"/>
+          </w:tcPr>
+          <w:p>
+            <w:pPr>
+              <w:ind w:left="709" w:right="926"/>
+              <w:rPr>
+                <w:rFonts w:ascii="Consolas" w:hAnsi="Consolas" w:cs="Consolas"/>
+                <w:b/>
+                <w:color w:val="1D1B11" w:themeColor="background2" w:themeShade="1A"/>
+                <w:sz w:val="20"/>
+              </w:rPr>
+            </w:pPr>
+            <w:r>
+              <w:rPr>
+                <w:rFonts w:ascii="Consolas" w:hAnsi="Consolas" w:cs="Consolas"/>
+                <w:b/>
+                <w:color w:val="1D1B11" w:themeColor="background2" w:themeShade="1A"/>
+                <w:sz w:val="20"/>
+              </w:rPr>
+              <w:t>Topic (ámbito Dispositivo)</w:t>
+            </w:r>
+          </w:p>
+        </w:tc>
+        <w:tc>
+          <w:tcPr>
+            <w:tcW w:w="14535" w:type="dxa"/>
+            <w:tcBorders>
+              <w:bottom w:val="single" w:sz="4" w:space="0" w:color="948A54" w:themeColor="background2" w:themeShade="80"/>
+            </w:tcBorders>
+            <w:shd w:val="clear" w:color="auto" w:fill="EEECE1" w:themeFill="background2"/>
+            <w:vAlign w:val="center"/>
+          </w:tcPr>
+          <w:p>
+            <w:pPr>
+              <w:ind w:left="709" w:right="926"/>
+              <w:rPr>
+                <w:rFonts w:ascii="Consolas" w:hAnsi="Consolas" w:cs="Consolas"/>
+                <w:b/>
+                <w:color w:val="4A442A" w:themeColor="background2" w:themeShade="40"/>
+                <w:sz w:val="20"/>
+              </w:rPr>
+            </w:pPr>
+            <w:r>
+              <w:rPr>
+                <w:rFonts w:ascii="Consolas" w:hAnsi="Consolas" w:cs="Consolas"/>
+                <w:b/>
+                <w:color w:val="4A442A" w:themeColor="background2" w:themeShade="40"/>
+                <w:sz w:val="20"/>
+              </w:rPr>
+              <w:t>Set/</w:t>
+            </w:r>
+            <w:proofErr w:type="spellStart"/>
+            <w:r>
+              <w:rPr>
+                <w:rFonts w:ascii="Consolas" w:hAnsi="Consolas" w:cs="Consolas"/>
+                <w:b/>
+                <w:color w:val="4A442A" w:themeColor="background2" w:themeShade="40"/>
+                <w:sz w:val="20"/>
+              </w:rPr>
+              <w:t>notif</w:t>
+            </w:r>
+            <w:proofErr w:type="spellEnd"/>
+            <w:r>
+              <w:rPr>
+                <w:rFonts w:ascii="Consolas" w:hAnsi="Consolas" w:cs="Consolas"/>
+                <w:b/>
+                <w:color w:val="4A442A" w:themeColor="background2" w:themeShade="40"/>
+                <w:sz w:val="20"/>
+              </w:rPr>
+              <w:t>-meas</w:t>
+            </w:r>
+            <w:r>
+              <w:rPr>
+                <w:rFonts w:ascii="Consolas" w:hAnsi="Consolas" w:cs="Consolas"/>
+                <w:b/>
+                <w:color w:val="4A442A" w:themeColor="background2" w:themeShade="40"/>
+                <w:sz w:val="20"/>
+              </w:rPr>
+              <w:t>/</w:t>
+            </w:r>
+            <w:proofErr w:type="spellStart"/>
+            <w:r>
+              <w:rPr>
+                <w:rFonts w:ascii="Consolas" w:hAnsi="Consolas" w:cs="Consolas"/>
+                <w:b/>
+                <w:color w:val="4A442A" w:themeColor="background2" w:themeShade="40"/>
+                <w:sz w:val="20"/>
+              </w:rPr>
+              <w:t>energy</w:t>
+            </w:r>
+            <w:proofErr w:type="spellEnd"/>
+          </w:p>
+        </w:tc>
+      </w:tr>
+      <w:tr>
+        <w:trPr>
+          <w:trHeight w:val="545"/>
+        </w:trPr>
+        <w:tc>
+          <w:tcPr>
+            <w:tcW w:w="4936" w:type="dxa"/>
+            <w:shd w:val="clear" w:color="auto" w:fill="EEECE1" w:themeFill="background2"/>
+            <w:vAlign w:val="center"/>
+          </w:tcPr>
+          <w:p>
+            <w:pPr>
+              <w:ind w:left="709" w:right="926"/>
+              <w:rPr>
+                <w:rFonts w:ascii="Consolas" w:hAnsi="Consolas" w:cs="Consolas"/>
+                <w:b/>
+                <w:color w:val="1D1B11" w:themeColor="background2" w:themeShade="1A"/>
+                <w:sz w:val="20"/>
+              </w:rPr>
+            </w:pPr>
+            <w:r>
+              <w:rPr>
+                <w:rFonts w:ascii="Consolas" w:hAnsi="Consolas" w:cs="Consolas"/>
+                <w:b/>
+                <w:color w:val="1D1B11" w:themeColor="background2" w:themeShade="1A"/>
+                <w:sz w:val="20"/>
+              </w:rPr>
+              <w:t>Mensaje</w:t>
+            </w:r>
+          </w:p>
+        </w:tc>
+        <w:tc>
+          <w:tcPr>
+            <w:tcW w:w="14535" w:type="dxa"/>
+            <w:shd w:val="clear" w:color="auto" w:fill="EEECE1" w:themeFill="background2"/>
+            <w:vAlign w:val="center"/>
+          </w:tcPr>
+          <w:p>
+            <w:pPr>
+              <w:ind w:left="709" w:right="926"/>
+              <w:rPr>
+                <w:rFonts w:ascii="Consolas" w:hAnsi="Consolas" w:cs="Consolas"/>
+                <w:b/>
+                <w:color w:val="4A442A" w:themeColor="background2" w:themeShade="40"/>
+                <w:sz w:val="20"/>
+              </w:rPr>
+            </w:pPr>
+          </w:p>
+          <w:p>
+            <w:pPr>
+              <w:ind w:left="709" w:right="926"/>
+              <w:rPr>
+                <w:rFonts w:ascii="Consolas" w:hAnsi="Consolas" w:cs="Consolas"/>
+                <w:b/>
+                <w:color w:val="4A442A" w:themeColor="background2" w:themeShade="40"/>
+                <w:sz w:val="20"/>
+              </w:rPr>
+            </w:pPr>
+            <w:proofErr w:type="spellStart"/>
+            <w:r>
+              <w:rPr>
+                <w:rFonts w:ascii="Consolas" w:hAnsi="Consolas" w:cs="Consolas"/>
+                <w:b/>
+                <w:color w:val="4A442A" w:themeColor="background2" w:themeShade="40"/>
+                <w:sz w:val="20"/>
+              </w:rPr>
+              <w:t>null</w:t>
+            </w:r>
+            <w:proofErr w:type="spellEnd"/>
+            <w:r>
+              <w:rPr>
+                <w:rFonts w:ascii="Consolas" w:hAnsi="Consolas" w:cs="Consolas"/>
+                <w:b/>
+                <w:color w:val="4A442A" w:themeColor="background2" w:themeShade="40"/>
+                <w:sz w:val="20"/>
+              </w:rPr>
+              <w:t xml:space="preserve"> </w:t>
+            </w:r>
+            <w:r>
+              <w:rPr>
+                <w:rFonts w:ascii="Consolas" w:hAnsi="Consolas" w:cs="Consolas"/>
+                <w:b/>
+                <w:color w:val="FF0000"/>
+                <w:sz w:val="20"/>
+              </w:rPr>
+              <w:t>[</w:t>
+            </w:r>
+            <w:r>
+              <w:rPr>
+                <w:rFonts w:ascii="Consolas" w:hAnsi="Consolas" w:cs="Consolas"/>
+                <w:b/>
+                <w:color w:val="FF0000"/>
+                <w:sz w:val="20"/>
+              </w:rPr>
+              <w:t>no requiere un mensaje</w:t>
+            </w:r>
+            <w:r>
+              <w:rPr>
+                <w:rFonts w:ascii="Consolas" w:hAnsi="Consolas" w:cs="Consolas"/>
+                <w:b/>
+                <w:color w:val="FF0000"/>
+                <w:sz w:val="20"/>
+              </w:rPr>
+              <w:t>]</w:t>
+            </w:r>
+            <w:r>
+              <w:rPr>
+                <w:rFonts w:ascii="Consolas" w:hAnsi="Consolas" w:cs="Consolas"/>
+                <w:b/>
+                <w:color w:val="4A442A" w:themeColor="background2" w:themeShade="40"/>
+                <w:sz w:val="20"/>
+              </w:rPr>
+              <w:t xml:space="preserve">  </w:t>
+            </w:r>
+          </w:p>
+          <w:p>
+            <w:pPr>
+              <w:ind w:left="709" w:right="926"/>
+              <w:rPr>
+                <w:rFonts w:ascii="Consolas" w:hAnsi="Consolas" w:cs="Consolas"/>
+                <w:color w:val="4A442A" w:themeColor="background2" w:themeShade="40"/>
+                <w:sz w:val="20"/>
+              </w:rPr>
+            </w:pPr>
+          </w:p>
+        </w:tc>
+      </w:tr>
+      <w:tr>
+        <w:trPr>
+          <w:trHeight w:val="70"/>
+        </w:trPr>
+        <w:tc>
+          <w:tcPr>
+            <w:tcW w:w="19471" w:type="dxa"/>
+            <w:gridSpan w:val="2"/>
+            <w:vAlign w:val="center"/>
+          </w:tcPr>
+          <w:p>
+            <w:pPr>
+              <w:ind w:left="709" w:right="926"/>
+              <w:rPr>
+                <w:rFonts w:ascii="Consolas" w:hAnsi="Consolas" w:cs="Consolas"/>
+                <w:color w:val="4A442A" w:themeColor="background2" w:themeShade="40"/>
+                <w:sz w:val="6"/>
+              </w:rPr>
+            </w:pPr>
+          </w:p>
+        </w:tc>
+      </w:tr>
+    </w:tbl>
+    <w:p>
+      <w:pPr>
+        <w:ind w:left="709" w:right="926"/>
+        <w:rPr>
+          <w:rFonts w:ascii="Verdana" w:hAnsi="Verdana" w:cs="Consolas"/>
+          <w:b/>
+        </w:rPr>
+      </w:pPr>
+    </w:p>
+    <w:p>
+      <w:pPr>
+        <w:pStyle w:val="Prrafodelista"/>
+        <w:ind w:left="709" w:right="926"/>
+        <w:jc w:val="both"/>
+        <w:rPr>
+          <w:rFonts w:ascii="Consolas" w:hAnsi="Consolas" w:cs="Consolas"/>
+          <w:b/>
+          <w:color w:val="4A442A" w:themeColor="background2" w:themeShade="40"/>
+          <w:sz w:val="20"/>
+        </w:rPr>
+      </w:pPr>
+    </w:p>
+    <w:p>
+      <w:pPr>
+        <w:ind w:left="709" w:right="926"/>
+        <w:rPr>
+          <w:rFonts w:ascii="Verdana" w:hAnsi="Verdana" w:cs="Consolas"/>
+        </w:rPr>
+      </w:pPr>
+      <w:bookmarkStart w:id="0" w:name="_GoBack"/>
+      <w:bookmarkEnd w:id="0"/>
+    </w:p>
+    <w:p>
+      <w:pPr>
+        <w:ind w:left="709" w:right="926"/>
+        <w:rPr>
+          <w:rFonts w:ascii="Verdana" w:hAnsi="Verdana" w:cs="Consolas"/>
         </w:rPr>
       </w:pPr>
     </w:p>
@@ -6961,17 +7306,7 @@
                 <w:color w:val="4A442A" w:themeColor="background2" w:themeShade="40"/>
                 <w:sz w:val="20"/>
               </w:rPr>
-              <w:t xml:space="preserve">Objeto que incluye todas las variables que </w:t>
-            </w:r>
-            <w:bookmarkStart w:id="0" w:name="_GoBack"/>
-            <w:bookmarkEnd w:id="0"/>
-            <w:r>
-              <w:rPr>
-                <w:rFonts w:ascii="Consolas" w:hAnsi="Consolas" w:cs="Consolas"/>
-                <w:color w:val="4A442A" w:themeColor="background2" w:themeShade="40"/>
-                <w:sz w:val="20"/>
-              </w:rPr>
-              <w:t xml:space="preserve">conforman </w:t>
+              <w:t xml:space="preserve">Objeto que incluye todas las variables que conforman </w:t>
             </w:r>
             <w:r>
               <w:rPr>

</xml_diff>

<commit_message>
Modificaciones para permitir solicitar una medida instantánea en cualquier instante y notificar el resultado (estado)
</commit_message>
<xml_diff>
--- a/doc/Componente AMManager.docx
+++ b/doc/Componente AMManager.docx
@@ -6422,7 +6422,23 @@
           <w:b/>
           <w:sz w:val="28"/>
         </w:rPr>
-        <w:t>Solicitud para notificar la siguiente medida realizada</w:t>
+        <w:t xml:space="preserve">Solicitud para </w:t>
+      </w:r>
+      <w:r>
+        <w:rPr>
+          <w:rFonts w:ascii="Verdana" w:hAnsi="Verdana" w:cs="Consolas"/>
+          <w:b/>
+          <w:sz w:val="28"/>
+        </w:rPr>
+        <w:t xml:space="preserve">ser notificado de </w:t>
+      </w:r>
+      <w:r>
+        <w:rPr>
+          <w:rFonts w:ascii="Verdana" w:hAnsi="Verdana" w:cs="Consolas"/>
+          <w:b/>
+          <w:sz w:val="28"/>
+        </w:rPr>
+        <w:t>la siguiente medida realizada</w:t>
       </w:r>
     </w:p>
     <w:p>
@@ -6536,7 +6552,16 @@
                 <w:color w:val="4A442A" w:themeColor="background2" w:themeShade="40"/>
                 <w:sz w:val="20"/>
               </w:rPr>
-              <w:t>Set/</w:t>
+              <w:t>s</w:t>
+            </w:r>
+            <w:r>
+              <w:rPr>
+                <w:rFonts w:ascii="Consolas" w:hAnsi="Consolas" w:cs="Consolas"/>
+                <w:b/>
+                <w:color w:val="4A442A" w:themeColor="background2" w:themeShade="40"/>
+                <w:sz w:val="20"/>
+              </w:rPr>
+              <w:t>et/</w:t>
             </w:r>
             <w:proofErr w:type="spellStart"/>
             <w:r>
@@ -6546,18 +6571,9 @@
                 <w:color w:val="4A442A" w:themeColor="background2" w:themeShade="40"/>
                 <w:sz w:val="20"/>
               </w:rPr>
-              <w:t>notif</w:t>
+              <w:t>forced_notif</w:t>
             </w:r>
             <w:proofErr w:type="spellEnd"/>
-            <w:r>
-              <w:rPr>
-                <w:rFonts w:ascii="Consolas" w:hAnsi="Consolas" w:cs="Consolas"/>
-                <w:b/>
-                <w:color w:val="4A442A" w:themeColor="background2" w:themeShade="40"/>
-                <w:sz w:val="20"/>
-              </w:rPr>
-              <w:t>-meas</w:t>
-            </w:r>
             <w:r>
               <w:rPr>
                 <w:rFonts w:ascii="Consolas" w:hAnsi="Consolas" w:cs="Consolas"/>
@@ -6742,14 +6758,328 @@
     </w:p>
     <w:p>
       <w:pPr>
-        <w:pStyle w:val="Prrafodelista"/>
+        <w:ind w:right="926"/>
+        <w:rPr>
+          <w:rFonts w:ascii="Verdana" w:hAnsi="Verdana" w:cs="Consolas"/>
+          <w:lang w:val="en-US"/>
+        </w:rPr>
+      </w:pPr>
+    </w:p>
+    <w:p>
+      <w:pPr>
         <w:ind w:left="709" w:right="926"/>
-        <w:jc w:val="both"/>
-        <w:rPr>
-          <w:rFonts w:ascii="Consolas" w:hAnsi="Consolas" w:cs="Consolas"/>
+        <w:rPr>
+          <w:rFonts w:ascii="Verdana" w:hAnsi="Verdana" w:cs="Consolas"/>
+          <w:lang w:val="en-US"/>
+        </w:rPr>
+      </w:pPr>
+    </w:p>
+    <w:p>
+      <w:pPr>
+        <w:ind w:left="709" w:right="926"/>
+        <w:rPr>
+          <w:rFonts w:ascii="Verdana" w:hAnsi="Verdana" w:cs="Consolas"/>
           <w:b/>
-          <w:color w:val="4A442A" w:themeColor="background2" w:themeShade="40"/>
-          <w:sz w:val="20"/>
+        </w:rPr>
+      </w:pPr>
+      <w:r>
+        <w:rPr>
+          <w:rFonts w:ascii="Verdana" w:hAnsi="Verdana" w:cs="Consolas"/>
+          <w:b/>
+          <w:sz w:val="28"/>
+        </w:rPr>
+        <w:t xml:space="preserve">Solicitud para </w:t>
+      </w:r>
+      <w:r>
+        <w:rPr>
+          <w:rFonts w:ascii="Verdana" w:hAnsi="Verdana" w:cs="Consolas"/>
+          <w:b/>
+          <w:sz w:val="28"/>
+        </w:rPr>
+        <w:t xml:space="preserve">realizar una medida y </w:t>
+      </w:r>
+      <w:r>
+        <w:rPr>
+          <w:rFonts w:ascii="Verdana" w:hAnsi="Verdana" w:cs="Consolas"/>
+          <w:b/>
+          <w:sz w:val="28"/>
+        </w:rPr>
+        <w:t xml:space="preserve">ser notificado de la </w:t>
+      </w:r>
+      <w:r>
+        <w:rPr>
+          <w:rFonts w:ascii="Verdana" w:hAnsi="Verdana" w:cs="Consolas"/>
+          <w:b/>
+          <w:sz w:val="28"/>
+        </w:rPr>
+        <w:t>misma como una cambio de estado</w:t>
+      </w:r>
+    </w:p>
+    <w:p>
+      <w:pPr>
+        <w:ind w:left="709" w:right="926"/>
+        <w:rPr>
+          <w:rFonts w:ascii="Verdana" w:hAnsi="Verdana" w:cs="Consolas"/>
+          <w:b/>
+          <w:u w:val="single"/>
+        </w:rPr>
+      </w:pPr>
+      <w:r>
+        <w:rPr>
+          <w:rFonts w:ascii="Verdana" w:hAnsi="Verdana" w:cs="Consolas"/>
+          <w:b/>
+        </w:rPr>
+        <w:t xml:space="preserve">Ámbito: </w:t>
+      </w:r>
+      <w:r>
+        <w:rPr>
+          <w:rFonts w:ascii="Verdana" w:hAnsi="Verdana" w:cs="Consolas"/>
+        </w:rPr>
+        <w:t xml:space="preserve">Dispositivo </w:t>
+      </w:r>
+    </w:p>
+    <w:tbl>
+      <w:tblPr>
+        <w:tblStyle w:val="Tablaconcuadrcula"/>
+        <w:tblW w:w="19471" w:type="dxa"/>
+        <w:tblInd w:w="585" w:type="dxa"/>
+        <w:tblBorders>
+          <w:top w:val="single" w:sz="4" w:space="0" w:color="948A54" w:themeColor="background2" w:themeShade="80"/>
+          <w:left w:val="single" w:sz="4" w:space="0" w:color="948A54" w:themeColor="background2" w:themeShade="80"/>
+          <w:bottom w:val="single" w:sz="4" w:space="0" w:color="948A54" w:themeColor="background2" w:themeShade="80"/>
+          <w:right w:val="single" w:sz="4" w:space="0" w:color="948A54" w:themeColor="background2" w:themeShade="80"/>
+          <w:insideH w:val="single" w:sz="4" w:space="0" w:color="948A54" w:themeColor="background2" w:themeShade="80"/>
+          <w:insideV w:val="single" w:sz="4" w:space="0" w:color="948A54" w:themeColor="background2" w:themeShade="80"/>
+        </w:tblBorders>
+        <w:tblLook w:val="04A0" w:firstRow="1" w:lastRow="0" w:firstColumn="1" w:lastColumn="0" w:noHBand="0" w:noVBand="1"/>
+      </w:tblPr>
+      <w:tblGrid>
+        <w:gridCol w:w="4936"/>
+        <w:gridCol w:w="14535"/>
+      </w:tblGrid>
+      <w:tr>
+        <w:trPr>
+          <w:trHeight w:val="433"/>
+        </w:trPr>
+        <w:tc>
+          <w:tcPr>
+            <w:tcW w:w="4936" w:type="dxa"/>
+            <w:tcBorders>
+              <w:bottom w:val="single" w:sz="4" w:space="0" w:color="948A54" w:themeColor="background2" w:themeShade="80"/>
+            </w:tcBorders>
+            <w:shd w:val="clear" w:color="auto" w:fill="EEECE1" w:themeFill="background2"/>
+            <w:vAlign w:val="center"/>
+          </w:tcPr>
+          <w:p>
+            <w:pPr>
+              <w:ind w:left="709" w:right="926"/>
+              <w:rPr>
+                <w:rFonts w:ascii="Consolas" w:hAnsi="Consolas" w:cs="Consolas"/>
+                <w:b/>
+                <w:color w:val="1D1B11" w:themeColor="background2" w:themeShade="1A"/>
+                <w:sz w:val="20"/>
+              </w:rPr>
+            </w:pPr>
+            <w:r>
+              <w:rPr>
+                <w:rFonts w:ascii="Consolas" w:hAnsi="Consolas" w:cs="Consolas"/>
+                <w:b/>
+                <w:color w:val="1D1B11" w:themeColor="background2" w:themeShade="1A"/>
+                <w:sz w:val="20"/>
+              </w:rPr>
+              <w:t>Topic (ámbito Dispositivo)</w:t>
+            </w:r>
+          </w:p>
+        </w:tc>
+        <w:tc>
+          <w:tcPr>
+            <w:tcW w:w="14535" w:type="dxa"/>
+            <w:tcBorders>
+              <w:bottom w:val="single" w:sz="4" w:space="0" w:color="948A54" w:themeColor="background2" w:themeShade="80"/>
+            </w:tcBorders>
+            <w:shd w:val="clear" w:color="auto" w:fill="EEECE1" w:themeFill="background2"/>
+            <w:vAlign w:val="center"/>
+          </w:tcPr>
+          <w:p>
+            <w:pPr>
+              <w:ind w:left="709" w:right="926"/>
+              <w:rPr>
+                <w:rFonts w:ascii="Consolas" w:hAnsi="Consolas" w:cs="Consolas"/>
+                <w:b/>
+                <w:color w:val="4A442A" w:themeColor="background2" w:themeShade="40"/>
+                <w:sz w:val="20"/>
+              </w:rPr>
+            </w:pPr>
+            <w:r>
+              <w:rPr>
+                <w:rFonts w:ascii="Consolas" w:hAnsi="Consolas" w:cs="Consolas"/>
+                <w:b/>
+                <w:color w:val="4A442A" w:themeColor="background2" w:themeShade="40"/>
+                <w:sz w:val="20"/>
+              </w:rPr>
+              <w:t>s</w:t>
+            </w:r>
+            <w:r>
+              <w:rPr>
+                <w:rFonts w:ascii="Consolas" w:hAnsi="Consolas" w:cs="Consolas"/>
+                <w:b/>
+                <w:color w:val="4A442A" w:themeColor="background2" w:themeShade="40"/>
+                <w:sz w:val="20"/>
+              </w:rPr>
+              <w:t>et/</w:t>
+            </w:r>
+            <w:proofErr w:type="spellStart"/>
+            <w:r>
+              <w:rPr>
+                <w:rFonts w:ascii="Consolas" w:hAnsi="Consolas" w:cs="Consolas"/>
+                <w:b/>
+                <w:color w:val="4A442A" w:themeColor="background2" w:themeShade="40"/>
+                <w:sz w:val="20"/>
+              </w:rPr>
+              <w:t>forced</w:t>
+            </w:r>
+            <w:proofErr w:type="spellEnd"/>
+            <w:r>
+              <w:rPr>
+                <w:rFonts w:ascii="Consolas" w:hAnsi="Consolas" w:cs="Consolas"/>
+                <w:b/>
+                <w:color w:val="4A442A" w:themeColor="background2" w:themeShade="40"/>
+                <w:sz w:val="20"/>
+              </w:rPr>
+              <w:t>-meas</w:t>
+            </w:r>
+            <w:r>
+              <w:rPr>
+                <w:rFonts w:ascii="Consolas" w:hAnsi="Consolas" w:cs="Consolas"/>
+                <w:b/>
+                <w:color w:val="4A442A" w:themeColor="background2" w:themeShade="40"/>
+                <w:sz w:val="20"/>
+              </w:rPr>
+              <w:t>/</w:t>
+            </w:r>
+            <w:proofErr w:type="spellStart"/>
+            <w:r>
+              <w:rPr>
+                <w:rFonts w:ascii="Consolas" w:hAnsi="Consolas" w:cs="Consolas"/>
+                <w:b/>
+                <w:color w:val="4A442A" w:themeColor="background2" w:themeShade="40"/>
+                <w:sz w:val="20"/>
+              </w:rPr>
+              <w:t>energy</w:t>
+            </w:r>
+            <w:proofErr w:type="spellEnd"/>
+          </w:p>
+        </w:tc>
+      </w:tr>
+      <w:tr>
+        <w:trPr>
+          <w:trHeight w:val="545"/>
+        </w:trPr>
+        <w:tc>
+          <w:tcPr>
+            <w:tcW w:w="4936" w:type="dxa"/>
+            <w:shd w:val="clear" w:color="auto" w:fill="EEECE1" w:themeFill="background2"/>
+            <w:vAlign w:val="center"/>
+          </w:tcPr>
+          <w:p>
+            <w:pPr>
+              <w:ind w:left="709" w:right="926"/>
+              <w:rPr>
+                <w:rFonts w:ascii="Consolas" w:hAnsi="Consolas" w:cs="Consolas"/>
+                <w:b/>
+                <w:color w:val="1D1B11" w:themeColor="background2" w:themeShade="1A"/>
+                <w:sz w:val="20"/>
+              </w:rPr>
+            </w:pPr>
+            <w:r>
+              <w:rPr>
+                <w:rFonts w:ascii="Consolas" w:hAnsi="Consolas" w:cs="Consolas"/>
+                <w:b/>
+                <w:color w:val="1D1B11" w:themeColor="background2" w:themeShade="1A"/>
+                <w:sz w:val="20"/>
+              </w:rPr>
+              <w:t>Mensaje</w:t>
+            </w:r>
+          </w:p>
+        </w:tc>
+        <w:tc>
+          <w:tcPr>
+            <w:tcW w:w="14535" w:type="dxa"/>
+            <w:shd w:val="clear" w:color="auto" w:fill="EEECE1" w:themeFill="background2"/>
+            <w:vAlign w:val="center"/>
+          </w:tcPr>
+          <w:p>
+            <w:pPr>
+              <w:ind w:left="709" w:right="926"/>
+              <w:rPr>
+                <w:rFonts w:ascii="Consolas" w:hAnsi="Consolas" w:cs="Consolas"/>
+                <w:b/>
+                <w:color w:val="4A442A" w:themeColor="background2" w:themeShade="40"/>
+                <w:sz w:val="20"/>
+              </w:rPr>
+            </w:pPr>
+          </w:p>
+          <w:p>
+            <w:pPr>
+              <w:ind w:left="709" w:right="926"/>
+              <w:rPr>
+                <w:rFonts w:ascii="Consolas" w:hAnsi="Consolas" w:cs="Consolas"/>
+                <w:color w:val="4A442A" w:themeColor="background2" w:themeShade="40"/>
+                <w:sz w:val="20"/>
+              </w:rPr>
+            </w:pPr>
+            <w:r>
+              <w:rPr>
+                <w:rFonts w:ascii="Consolas" w:hAnsi="Consolas" w:cs="Consolas"/>
+                <w:b/>
+                <w:color w:val="4A442A" w:themeColor="background2" w:themeShade="40"/>
+                <w:sz w:val="20"/>
+              </w:rPr>
+              <w:t>Blob::</w:t>
+            </w:r>
+            <w:proofErr w:type="spellStart"/>
+            <w:r>
+              <w:rPr>
+                <w:rFonts w:ascii="Consolas" w:hAnsi="Consolas" w:cs="Consolas"/>
+                <w:b/>
+                <w:color w:val="4A442A" w:themeColor="background2" w:themeShade="40"/>
+                <w:sz w:val="20"/>
+              </w:rPr>
+              <w:t>GetRequest_t</w:t>
+            </w:r>
+            <w:proofErr w:type="spellEnd"/>
+          </w:p>
+        </w:tc>
+      </w:tr>
+      <w:tr>
+        <w:trPr>
+          <w:trHeight w:val="70"/>
+        </w:trPr>
+        <w:tc>
+          <w:tcPr>
+            <w:tcW w:w="19471" w:type="dxa"/>
+            <w:gridSpan w:val="2"/>
+            <w:vAlign w:val="center"/>
+          </w:tcPr>
+          <w:p>
+            <w:pPr>
+              <w:ind w:left="709" w:right="926"/>
+              <w:rPr>
+                <w:rFonts w:ascii="Consolas" w:hAnsi="Consolas" w:cs="Consolas"/>
+                <w:color w:val="4A442A" w:themeColor="background2" w:themeShade="40"/>
+                <w:sz w:val="6"/>
+              </w:rPr>
+            </w:pPr>
+          </w:p>
+        </w:tc>
+      </w:tr>
+    </w:tbl>
+    <w:p>
+      <w:pPr>
+        <w:ind w:left="709" w:right="926"/>
+        <w:rPr>
+          <w:rFonts w:ascii="Verdana" w:hAnsi="Verdana" w:cs="Consolas"/>
+          <w:b/>
         </w:rPr>
       </w:pPr>
     </w:p>

</xml_diff>